<commit_message>
James Sala 2015 resume
</commit_message>
<xml_diff>
--- a/james-sala-resume.docx
+++ b/james-sala-resume.docx
@@ -5,7 +5,7 @@
     <w:tbl>
       <w:tblPr>
         <w:tblW w:w="5000" w:type="pct"/>
-        <w:tblLook w:val="00BF" w:firstRow="1" w:lastRow="0" w:firstColumn="1" w:lastColumn="0" w:noHBand="0" w:noVBand="0"/>
+        <w:tblLook w:val="00A0" w:firstRow="1" w:lastRow="0" w:firstColumn="1" w:lastColumn="0" w:noHBand="0" w:noVBand="0"/>
       </w:tblPr>
       <w:tblGrid>
         <w:gridCol w:w="8720"/>
@@ -30,8 +30,6 @@
                 <w:lang w:val="en-US"/>
               </w:rPr>
             </w:pPr>
-            <w:bookmarkStart w:id="0" w:name="_GoBack"/>
-            <w:bookmarkEnd w:id="0"/>
             <w:r>
               <w:rPr>
                 <w:color w:val="FFFFFF"/>
@@ -80,12 +78,37 @@
               </w:rPr>
               <w:t xml:space="preserve"> </w:t>
             </w:r>
-            <w:r>
-              <w:rPr>
-                <w:rStyle w:val="EstiloArial11pt"/>
-                <w:lang w:val="en-US"/>
-              </w:rPr>
-              <w:t>Caslas 44 Sant Joan</w:t>
+            <w:proofErr w:type="spellStart"/>
+            <w:r>
+              <w:rPr>
+                <w:rStyle w:val="EstiloArial11pt"/>
+                <w:lang w:val="en-US"/>
+              </w:rPr>
+              <w:t>Caslas</w:t>
+            </w:r>
+            <w:proofErr w:type="spellEnd"/>
+            <w:r>
+              <w:rPr>
+                <w:rStyle w:val="EstiloArial11pt"/>
+                <w:lang w:val="en-US"/>
+              </w:rPr>
+              <w:t xml:space="preserve"> 44 </w:t>
+            </w:r>
+            <w:proofErr w:type="spellStart"/>
+            <w:r>
+              <w:rPr>
+                <w:rStyle w:val="EstiloArial11pt"/>
+                <w:lang w:val="en-US"/>
+              </w:rPr>
+              <w:t>Sant</w:t>
+            </w:r>
+            <w:proofErr w:type="spellEnd"/>
+            <w:r>
+              <w:rPr>
+                <w:rStyle w:val="EstiloArial11pt"/>
+                <w:lang w:val="en-US"/>
+              </w:rPr>
+              <w:t xml:space="preserve"> Joan</w:t>
             </w:r>
             <w:r>
               <w:rPr>
@@ -158,14 +181,7 @@
                   <w:rStyle w:val="EstiloArial11pt"/>
                   <w:lang w:val="en-US"/>
                 </w:rPr>
-                <w:t>jaumesalatantinya@gmail.co</w:t>
-              </w:r>
-              <w:r>
-                <w:rPr>
-                  <w:rStyle w:val="EstiloArial11pt"/>
-                  <w:lang w:val="en-US"/>
-                </w:rPr>
-                <w:t>m</w:t>
+                <w:t>jaumesalatantinya@gmail.com</w:t>
               </w:r>
             </w:hyperlink>
             <w:r>
@@ -181,7 +197,23 @@
                 <w:rStyle w:val="EstiloArial11pt"/>
                 <w:lang w:val="en-US"/>
               </w:rPr>
-              <w:t xml:space="preserve"> (skype)</w:t>
+              <w:t xml:space="preserve"> (</w:t>
+            </w:r>
+            <w:proofErr w:type="spellStart"/>
+            <w:r>
+              <w:rPr>
+                <w:rStyle w:val="EstiloArial11pt"/>
+                <w:lang w:val="en-US"/>
+              </w:rPr>
+              <w:t>skype</w:t>
+            </w:r>
+            <w:proofErr w:type="spellEnd"/>
+            <w:r>
+              <w:rPr>
+                <w:rStyle w:val="EstiloArial11pt"/>
+                <w:lang w:val="en-US"/>
+              </w:rPr>
+              <w:t>)</w:t>
             </w:r>
             <w:r>
               <w:rPr>
@@ -195,8 +227,17 @@
                 <w:rStyle w:val="EstiloArial11pt"/>
                 <w:lang w:val="en-US"/>
               </w:rPr>
-              <w:t>linkedin.com/in/jaumesalatantinya</w:t>
-            </w:r>
+              <w:t>linkedin.com/in/</w:t>
+            </w:r>
+            <w:proofErr w:type="spellStart"/>
+            <w:r>
+              <w:rPr>
+                <w:rStyle w:val="EstiloArial11pt"/>
+                <w:lang w:val="en-US"/>
+              </w:rPr>
+              <w:t>jaumesalatantinya</w:t>
+            </w:r>
+            <w:proofErr w:type="spellEnd"/>
             <w:r>
               <w:rPr>
                 <w:rStyle w:val="EstiloEstiloArial11ptAzulplido"/>
@@ -209,8 +250,17 @@
                 <w:rStyle w:val="EstiloArial11pt"/>
                 <w:lang w:val="en-US"/>
               </w:rPr>
-              <w:t>github.com/jaumesalatantinya</w:t>
-            </w:r>
+              <w:t>github.com/</w:t>
+            </w:r>
+            <w:proofErr w:type="spellStart"/>
+            <w:r>
+              <w:rPr>
+                <w:rStyle w:val="EstiloArial11pt"/>
+                <w:lang w:val="en-US"/>
+              </w:rPr>
+              <w:t>jaumesalatantinya</w:t>
+            </w:r>
+            <w:proofErr w:type="spellEnd"/>
           </w:p>
           <w:p>
             <w:pPr>
@@ -225,7 +275,7 @@
                 <w:lang w:val="en-US" w:eastAsia="en-US"/>
               </w:rPr>
               <w:drawing>
-                <wp:anchor distT="0" distB="0" distL="114300" distR="114300" simplePos="0" relativeHeight="251657728" behindDoc="0" locked="0" layoutInCell="1" allowOverlap="1">
+                <wp:anchor distT="0" distB="0" distL="114300" distR="114300" simplePos="0" relativeHeight="251657728" behindDoc="0" locked="0" layoutInCell="1" allowOverlap="1" wp14:anchorId="6C99E2AF" wp14:editId="669A31E8">
                   <wp:simplePos x="0" y="0"/>
                   <wp:positionH relativeFrom="column">
                     <wp:posOffset>4229100</wp:posOffset>
@@ -384,8 +434,17 @@
                 <w:rStyle w:val="EstiloArial11pt"/>
                 <w:lang w:val="en-US"/>
               </w:rPr>
-              <w:t xml:space="preserve"> Inditex</w:t>
-            </w:r>
+              <w:t xml:space="preserve"> </w:t>
+            </w:r>
+            <w:proofErr w:type="spellStart"/>
+            <w:r>
+              <w:rPr>
+                <w:rStyle w:val="EstiloArial11pt"/>
+                <w:lang w:val="en-US"/>
+              </w:rPr>
+              <w:t>Inditex</w:t>
+            </w:r>
+            <w:proofErr w:type="spellEnd"/>
             <w:r>
               <w:rPr>
                 <w:rStyle w:val="EstiloArial11pt"/>
@@ -545,6 +604,13 @@
                 <w:rStyle w:val="EstiloArial11pt"/>
                 <w:lang w:val="en-US"/>
               </w:rPr>
+              <w:t xml:space="preserve">I’m </w:t>
+            </w:r>
+            <w:r>
+              <w:rPr>
+                <w:rStyle w:val="EstiloArial11pt"/>
+                <w:lang w:val="en-US"/>
+              </w:rPr>
               <w:t xml:space="preserve">a </w:t>
             </w:r>
             <w:r>
@@ -560,6 +626,22 @@
                 <w:lang w:val="en-US"/>
               </w:rPr>
               <w:t>.</w:t>
+            </w:r>
+            <w:r>
+              <w:rPr>
+                <w:rStyle w:val="EstiloArial11pt"/>
+                <w:lang w:val="en-US"/>
+              </w:rPr>
+              <w:t xml:space="preserve"> </w:t>
+            </w:r>
+            <w:r>
+              <w:rPr>
+                <w:iCs/>
+                <w:color w:val="000000"/>
+                <w:spacing w:val="4"/>
+                <w:lang w:val="en-GB"/>
+              </w:rPr>
+              <w:t>I’m collaborative and I’m not afraid to fail.</w:t>
             </w:r>
           </w:p>
           <w:p>
@@ -659,7 +741,23 @@
                 <w:rStyle w:val="EstiloArial11pt"/>
                 <w:lang w:val="en-US"/>
               </w:rPr>
-              <w:t xml:space="preserve">amon Llull University </w:t>
+              <w:t xml:space="preserve">amon </w:t>
+            </w:r>
+            <w:proofErr w:type="spellStart"/>
+            <w:r>
+              <w:rPr>
+                <w:rStyle w:val="EstiloArial11pt"/>
+                <w:lang w:val="en-US"/>
+              </w:rPr>
+              <w:t>Llull</w:t>
+            </w:r>
+            <w:proofErr w:type="spellEnd"/>
+            <w:r>
+              <w:rPr>
+                <w:rStyle w:val="EstiloArial11pt"/>
+                <w:lang w:val="en-US"/>
+              </w:rPr>
+              <w:t xml:space="preserve"> University </w:t>
             </w:r>
             <w:r>
               <w:rPr>
@@ -719,8 +817,17 @@
                 <w:rStyle w:val="EstiloArial11pt"/>
                 <w:lang w:val="en-US"/>
               </w:rPr>
-              <w:t>React, jQuery</w:t>
-            </w:r>
+              <w:t xml:space="preserve">React, </w:t>
+            </w:r>
+            <w:proofErr w:type="spellStart"/>
+            <w:r>
+              <w:rPr>
+                <w:rStyle w:val="EstiloArial11pt"/>
+                <w:lang w:val="en-US"/>
+              </w:rPr>
+              <w:t>jQuery</w:t>
+            </w:r>
+            <w:proofErr w:type="spellEnd"/>
           </w:p>
           <w:p>
             <w:pPr>
@@ -809,7 +916,23 @@
                 <w:rStyle w:val="EstiloArial11pt"/>
                 <w:lang w:val="en-US"/>
               </w:rPr>
-              <w:t>. IBM Websphere Commerce</w:t>
+              <w:t xml:space="preserve">. IBM </w:t>
+            </w:r>
+            <w:proofErr w:type="spellStart"/>
+            <w:r>
+              <w:rPr>
+                <w:rStyle w:val="EstiloArial11pt"/>
+                <w:lang w:val="en-US"/>
+              </w:rPr>
+              <w:t>Websphere</w:t>
+            </w:r>
+            <w:proofErr w:type="spellEnd"/>
+            <w:r>
+              <w:rPr>
+                <w:rStyle w:val="EstiloArial11pt"/>
+                <w:lang w:val="en-US"/>
+              </w:rPr>
+              <w:t xml:space="preserve"> Commerce</w:t>
             </w:r>
           </w:p>
           <w:p>
@@ -836,14 +959,23 @@
                 <w:bCs/>
                 <w:lang w:val="en-US"/>
               </w:rPr>
-              <w:t xml:space="preserve"> Methodologies. K</w:t>
-            </w:r>
+              <w:t xml:space="preserve"> Methodologies. </w:t>
+            </w:r>
+            <w:proofErr w:type="spellStart"/>
             <w:r>
               <w:rPr>
                 <w:rStyle w:val="EstiloArial11pt"/>
                 <w:bCs/>
                 <w:lang w:val="en-US"/>
               </w:rPr>
+              <w:t>K</w:t>
+            </w:r>
+            <w:r>
+              <w:rPr>
+                <w:rStyle w:val="EstiloArial11pt"/>
+                <w:bCs/>
+                <w:lang w:val="en-US"/>
+              </w:rPr>
               <w:t>a</w:t>
             </w:r>
             <w:r>
@@ -852,7 +984,16 @@
                 <w:bCs/>
                 <w:lang w:val="en-US"/>
               </w:rPr>
-              <w:t>nban, TDD, Extreme programing, B</w:t>
+              <w:t>nban</w:t>
+            </w:r>
+            <w:proofErr w:type="spellEnd"/>
+            <w:r>
+              <w:rPr>
+                <w:rStyle w:val="EstiloArial11pt"/>
+                <w:bCs/>
+                <w:lang w:val="en-US"/>
+              </w:rPr>
+              <w:t>, TDD, Extreme programing, B</w:t>
             </w:r>
             <w:r>
               <w:rPr>
@@ -895,8 +1036,17 @@
                 <w:rStyle w:val="EstiloArial11pt"/>
                 <w:lang w:val="en-US"/>
               </w:rPr>
-              <w:t>, Javascript</w:t>
-            </w:r>
+              <w:t xml:space="preserve">, </w:t>
+            </w:r>
+            <w:proofErr w:type="spellStart"/>
+            <w:r>
+              <w:rPr>
+                <w:rStyle w:val="EstiloArial11pt"/>
+                <w:lang w:val="en-US"/>
+              </w:rPr>
+              <w:t>Javascript</w:t>
+            </w:r>
+            <w:proofErr w:type="spellEnd"/>
             <w:r>
               <w:rPr>
                 <w:rStyle w:val="EstiloArial11pt"/>
@@ -911,6 +1061,7 @@
               </w:rPr>
               <w:t xml:space="preserve">romises, </w:t>
             </w:r>
+            <w:proofErr w:type="spellStart"/>
             <w:r>
               <w:rPr>
                 <w:bCs/>
@@ -920,6 +1071,7 @@
               </w:rPr>
               <w:t>RxJS</w:t>
             </w:r>
+            <w:proofErr w:type="spellEnd"/>
           </w:p>
           <w:p>
             <w:pPr>
@@ -1019,6 +1171,7 @@
                 <w:lang w:val="en-US"/>
               </w:rPr>
             </w:pPr>
+            <w:proofErr w:type="spellStart"/>
             <w:r>
               <w:rPr>
                 <w:rStyle w:val="EstiloArial11pt"/>
@@ -1027,6 +1180,7 @@
               </w:rPr>
               <w:t>RESTFul</w:t>
             </w:r>
+            <w:proofErr w:type="spellEnd"/>
             <w:r>
               <w:rPr>
                 <w:rStyle w:val="EstiloArial11pt"/>
@@ -1055,6 +1209,7 @@
               </w:rPr>
               <w:br/>
             </w:r>
+            <w:proofErr w:type="spellStart"/>
             <w:r>
               <w:rPr>
                 <w:rStyle w:val="EstiloEstiloArial11ptNegrita"/>
@@ -1063,6 +1218,7 @@
               </w:rPr>
               <w:t>Webcomponents</w:t>
             </w:r>
+            <w:proofErr w:type="spellEnd"/>
             <w:r>
               <w:rPr>
                 <w:rStyle w:val="EstiloEstiloArial11ptNegrita"/>
@@ -1339,6 +1495,7 @@
               </w:rPr>
               <w:t xml:space="preserve">, </w:t>
             </w:r>
+            <w:proofErr w:type="spellStart"/>
             <w:r>
               <w:rPr>
                 <w:rStyle w:val="EstiloArial11pt"/>
@@ -1347,12 +1504,29 @@
               </w:rPr>
               <w:t>Webstorm</w:t>
             </w:r>
-            <w:r>
-              <w:rPr>
-                <w:rStyle w:val="EstiloArial11pt"/>
-                <w:lang w:val="en-US"/>
-              </w:rPr>
-              <w:t xml:space="preserve">, Eclipse, jsHint, </w:t>
+            <w:proofErr w:type="spellEnd"/>
+            <w:r>
+              <w:rPr>
+                <w:rStyle w:val="EstiloArial11pt"/>
+                <w:lang w:val="en-US"/>
+              </w:rPr>
+              <w:t xml:space="preserve">, Eclipse, </w:t>
+            </w:r>
+            <w:proofErr w:type="spellStart"/>
+            <w:r>
+              <w:rPr>
+                <w:rStyle w:val="EstiloArial11pt"/>
+                <w:lang w:val="en-US"/>
+              </w:rPr>
+              <w:t>jsHint</w:t>
+            </w:r>
+            <w:proofErr w:type="spellEnd"/>
+            <w:r>
+              <w:rPr>
+                <w:rStyle w:val="EstiloArial11pt"/>
+                <w:lang w:val="en-US"/>
+              </w:rPr>
+              <w:t xml:space="preserve">, </w:t>
             </w:r>
             <w:r>
               <w:rPr>
@@ -1368,6 +1542,22 @@
               </w:rPr>
               <w:t>Terminal</w:t>
             </w:r>
+            <w:r>
+              <w:rPr>
+                <w:rStyle w:val="EstiloArial11pt"/>
+                <w:lang w:val="en-US"/>
+              </w:rPr>
+              <w:t xml:space="preserve">, </w:t>
+            </w:r>
+            <w:r>
+              <w:rPr>
+                <w:rStyle w:val="EstiloArial11pt"/>
+                <w:lang w:val="en-US"/>
+              </w:rPr>
+              <w:t>Photoshop</w:t>
+            </w:r>
+            <w:bookmarkStart w:id="0" w:name="_GoBack"/>
+            <w:bookmarkEnd w:id="0"/>
           </w:p>
           <w:p>
             <w:pPr>
@@ -1378,13 +1568,23 @@
                 <w:lang w:val="en-US"/>
               </w:rPr>
             </w:pPr>
+            <w:proofErr w:type="spellStart"/>
             <w:r>
               <w:rPr>
                 <w:rStyle w:val="EstiloArial11pt"/>
                 <w:b/>
                 <w:lang w:val="en-US"/>
               </w:rPr>
-              <w:t xml:space="preserve">Git </w:t>
+              <w:t>Git</w:t>
+            </w:r>
+            <w:proofErr w:type="spellEnd"/>
+            <w:r>
+              <w:rPr>
+                <w:rStyle w:val="EstiloArial11pt"/>
+                <w:b/>
+                <w:lang w:val="en-US"/>
+              </w:rPr>
+              <w:t xml:space="preserve"> </w:t>
             </w:r>
             <w:r>
               <w:rPr>
@@ -1392,23 +1592,6 @@
                 <w:lang w:val="en-US"/>
               </w:rPr>
               <w:t>/ SVN</w:t>
-            </w:r>
-          </w:p>
-          <w:p>
-            <w:pPr>
-              <w:spacing w:line="280" w:lineRule="exact"/>
-              <w:ind w:left="284"/>
-              <w:rPr>
-                <w:rStyle w:val="EstiloArial11pt"/>
-                <w:lang w:val="en-US"/>
-              </w:rPr>
-            </w:pPr>
-            <w:r>
-              <w:rPr>
-                <w:rStyle w:val="EstiloArial11pt"/>
-                <w:lang w:val="en-US"/>
-              </w:rPr>
-              <w:t>Photoshop</w:t>
             </w:r>
           </w:p>
           <w:p>
@@ -1442,8 +1625,18 @@
                 <w:b w:val="0"/>
                 <w:lang w:val="en-US"/>
               </w:rPr>
-              <w:t>Java, Phyton</w:t>
-            </w:r>
+              <w:t xml:space="preserve">Java, </w:t>
+            </w:r>
+            <w:proofErr w:type="spellStart"/>
+            <w:r>
+              <w:rPr>
+                <w:rStyle w:val="EstiloEstiloArial11ptNegrita"/>
+                <w:b w:val="0"/>
+                <w:lang w:val="en-US"/>
+              </w:rPr>
+              <w:t>Phyton</w:t>
+            </w:r>
+            <w:proofErr w:type="spellEnd"/>
             <w:r>
               <w:rPr>
                 <w:rStyle w:val="EstiloEstiloArial11ptNegrita"/>
@@ -2112,6 +2305,7 @@
                 <w:lang w:val="en-US"/>
               </w:rPr>
             </w:pPr>
+            <w:proofErr w:type="spellStart"/>
             <w:r>
               <w:rPr>
                 <w:rFonts w:ascii="Arial" w:hAnsi="Arial"/>
@@ -2123,6 +2317,7 @@
               </w:rPr>
               <w:t>Numon</w:t>
             </w:r>
+            <w:proofErr w:type="spellEnd"/>
           </w:p>
           <w:p>
             <w:pPr>
@@ -2197,6 +2392,7 @@
               </w:rPr>
               <w:t xml:space="preserve">Front and back development of a toy </w:t>
             </w:r>
+            <w:proofErr w:type="spellStart"/>
             <w:r>
               <w:rPr>
                 <w:rStyle w:val="EstiloArial11pt"/>
@@ -2204,6 +2400,7 @@
               </w:rPr>
               <w:t>eCommerce</w:t>
             </w:r>
+            <w:proofErr w:type="spellEnd"/>
           </w:p>
           <w:p>
             <w:pPr>
@@ -2219,7 +2416,39 @@
                 <w:rStyle w:val="EstiloArial11pt"/>
                 <w:lang w:val="en-US"/>
               </w:rPr>
-              <w:t>Front: jquey, html and css.</w:t>
+              <w:t xml:space="preserve">Front: </w:t>
+            </w:r>
+            <w:proofErr w:type="spellStart"/>
+            <w:r>
+              <w:rPr>
+                <w:rStyle w:val="EstiloArial11pt"/>
+                <w:lang w:val="en-US"/>
+              </w:rPr>
+              <w:t>jquey</w:t>
+            </w:r>
+            <w:proofErr w:type="spellEnd"/>
+            <w:r>
+              <w:rPr>
+                <w:rStyle w:val="EstiloArial11pt"/>
+                <w:lang w:val="en-US"/>
+              </w:rPr>
+              <w:t xml:space="preserve">, html and </w:t>
+            </w:r>
+            <w:proofErr w:type="spellStart"/>
+            <w:r>
+              <w:rPr>
+                <w:rStyle w:val="EstiloArial11pt"/>
+                <w:lang w:val="en-US"/>
+              </w:rPr>
+              <w:t>css</w:t>
+            </w:r>
+            <w:proofErr w:type="spellEnd"/>
+            <w:r>
+              <w:rPr>
+                <w:rStyle w:val="EstiloArial11pt"/>
+                <w:lang w:val="en-US"/>
+              </w:rPr>
+              <w:t>.</w:t>
             </w:r>
           </w:p>
           <w:p>
@@ -2236,8 +2465,49 @@
                 <w:rStyle w:val="EstiloArial11pt"/>
                 <w:lang w:val="en-US"/>
               </w:rPr>
-              <w:t>Back: php, mysql and phpmyadmin</w:t>
-            </w:r>
+              <w:t xml:space="preserve">Back: </w:t>
+            </w:r>
+            <w:proofErr w:type="spellStart"/>
+            <w:r>
+              <w:rPr>
+                <w:rStyle w:val="EstiloArial11pt"/>
+                <w:lang w:val="en-US"/>
+              </w:rPr>
+              <w:t>php</w:t>
+            </w:r>
+            <w:proofErr w:type="spellEnd"/>
+            <w:r>
+              <w:rPr>
+                <w:rStyle w:val="EstiloArial11pt"/>
+                <w:lang w:val="en-US"/>
+              </w:rPr>
+              <w:t xml:space="preserve">, </w:t>
+            </w:r>
+            <w:proofErr w:type="spellStart"/>
+            <w:r>
+              <w:rPr>
+                <w:rStyle w:val="EstiloArial11pt"/>
+                <w:lang w:val="en-US"/>
+              </w:rPr>
+              <w:t>mysql</w:t>
+            </w:r>
+            <w:proofErr w:type="spellEnd"/>
+            <w:r>
+              <w:rPr>
+                <w:rStyle w:val="EstiloArial11pt"/>
+                <w:lang w:val="en-US"/>
+              </w:rPr>
+              <w:t xml:space="preserve"> and </w:t>
+            </w:r>
+            <w:proofErr w:type="spellStart"/>
+            <w:r>
+              <w:rPr>
+                <w:rStyle w:val="EstiloArial11pt"/>
+                <w:lang w:val="en-US"/>
+              </w:rPr>
+              <w:t>phpmyadmin</w:t>
+            </w:r>
+            <w:proofErr w:type="spellEnd"/>
           </w:p>
           <w:p>
             <w:pPr>
@@ -2347,8 +2617,21 @@
                 <w:szCs w:val="22"/>
                 <w:lang w:val="en-US"/>
               </w:rPr>
-              <w:t>La Factoria</w:t>
-            </w:r>
+              <w:t xml:space="preserve">La </w:t>
+            </w:r>
+            <w:proofErr w:type="spellStart"/>
+            <w:r>
+              <w:rPr>
+                <w:rFonts w:ascii="Arial" w:hAnsi="Arial"/>
+                <w:iCs/>
+                <w:color w:val="333333"/>
+                <w:sz w:val="22"/>
+                <w:szCs w:val="22"/>
+                <w:lang w:val="en-US"/>
+              </w:rPr>
+              <w:t>Factoria</w:t>
+            </w:r>
+            <w:proofErr w:type="spellEnd"/>
           </w:p>
           <w:p>
             <w:pPr>
@@ -2435,8 +2718,17 @@
                 <w:rStyle w:val="EstiloArial11pt"/>
                 <w:lang w:val="en-US"/>
               </w:rPr>
-              <w:t xml:space="preserve"> clients such as: Movistar</w:t>
-            </w:r>
+              <w:t xml:space="preserve"> clients such as: </w:t>
+            </w:r>
+            <w:proofErr w:type="spellStart"/>
+            <w:r>
+              <w:rPr>
+                <w:rStyle w:val="EstiloArial11pt"/>
+                <w:lang w:val="en-US"/>
+              </w:rPr>
+              <w:t>Movistar</w:t>
+            </w:r>
+            <w:proofErr w:type="spellEnd"/>
             <w:r>
               <w:rPr>
                 <w:rStyle w:val="EstiloArial11pt"/>
@@ -2444,20 +2736,63 @@
               </w:rPr>
               <w:t xml:space="preserve">, </w:t>
             </w:r>
-            <w:r>
-              <w:rPr>
-                <w:rStyle w:val="EstiloArial11pt"/>
-                <w:lang w:val="en-US"/>
-              </w:rPr>
-              <w:t xml:space="preserve">Grupo planeta, </w:t>
-            </w:r>
-            <w:r>
-              <w:rPr>
-                <w:rStyle w:val="EstiloArial11pt"/>
-                <w:lang w:val="en-US"/>
-              </w:rPr>
-              <w:t>Generalitat de Catalunya</w:t>
-            </w:r>
+            <w:proofErr w:type="spellStart"/>
+            <w:r>
+              <w:rPr>
+                <w:rStyle w:val="EstiloArial11pt"/>
+                <w:lang w:val="en-US"/>
+              </w:rPr>
+              <w:t>Grupo</w:t>
+            </w:r>
+            <w:proofErr w:type="spellEnd"/>
+            <w:r>
+              <w:rPr>
+                <w:rStyle w:val="EstiloArial11pt"/>
+                <w:lang w:val="en-US"/>
+              </w:rPr>
+              <w:t xml:space="preserve"> </w:t>
+            </w:r>
+            <w:proofErr w:type="spellStart"/>
+            <w:r>
+              <w:rPr>
+                <w:rStyle w:val="EstiloArial11pt"/>
+                <w:lang w:val="en-US"/>
+              </w:rPr>
+              <w:t>planeta</w:t>
+            </w:r>
+            <w:proofErr w:type="spellEnd"/>
+            <w:r>
+              <w:rPr>
+                <w:rStyle w:val="EstiloArial11pt"/>
+                <w:lang w:val="en-US"/>
+              </w:rPr>
+              <w:t xml:space="preserve">, </w:t>
+            </w:r>
+            <w:proofErr w:type="spellStart"/>
+            <w:r>
+              <w:rPr>
+                <w:rStyle w:val="EstiloArial11pt"/>
+                <w:lang w:val="en-US"/>
+              </w:rPr>
+              <w:t>Generalitat</w:t>
+            </w:r>
+            <w:proofErr w:type="spellEnd"/>
+            <w:r>
+              <w:rPr>
+                <w:rStyle w:val="EstiloArial11pt"/>
+                <w:lang w:val="en-US"/>
+              </w:rPr>
+              <w:t xml:space="preserve"> de </w:t>
+            </w:r>
+            <w:proofErr w:type="spellStart"/>
+            <w:r>
+              <w:rPr>
+                <w:rStyle w:val="EstiloArial11pt"/>
+                <w:lang w:val="en-US"/>
+              </w:rPr>
+              <w:t>Catalunya</w:t>
+            </w:r>
+            <w:proofErr w:type="spellEnd"/>
             <w:r>
               <w:rPr>
                 <w:rStyle w:val="EstiloArial11pt"/>
@@ -4412,11 +4747,14 @@
   </w:style>
   <w:style w:type="character" w:default="1" w:styleId="DefaultParagraphFont">
     <w:name w:val="Default Paragraph Font"/>
-    <w:semiHidden/>
+    <w:uiPriority w:val="1"/>
+    <w:unhideWhenUsed/>
   </w:style>
   <w:style w:type="table" w:default="1" w:styleId="TableNormal">
     <w:name w:val="Normal Table"/>
+    <w:uiPriority w:val="99"/>
     <w:semiHidden/>
+    <w:unhideWhenUsed/>
     <w:tblPr>
       <w:tblInd w:w="0" w:type="dxa"/>
       <w:tblCellMar>
@@ -4429,7 +4767,9 @@
   </w:style>
   <w:style w:type="numbering" w:default="1" w:styleId="NoList">
     <w:name w:val="No List"/>
+    <w:uiPriority w:val="99"/>
     <w:semiHidden/>
+    <w:unhideWhenUsed/>
   </w:style>
   <w:style w:type="table" w:styleId="TableGrid">
     <w:name w:val="Table Grid"/>
@@ -4738,11 +5078,14 @@
   </w:style>
   <w:style w:type="character" w:default="1" w:styleId="DefaultParagraphFont">
     <w:name w:val="Default Paragraph Font"/>
-    <w:semiHidden/>
+    <w:uiPriority w:val="1"/>
+    <w:unhideWhenUsed/>
   </w:style>
   <w:style w:type="table" w:default="1" w:styleId="TableNormal">
     <w:name w:val="Normal Table"/>
+    <w:uiPriority w:val="99"/>
     <w:semiHidden/>
+    <w:unhideWhenUsed/>
     <w:tblPr>
       <w:tblInd w:w="0" w:type="dxa"/>
       <w:tblCellMar>
@@ -4755,7 +5098,9 @@
   </w:style>
   <w:style w:type="numbering" w:default="1" w:styleId="NoList">
     <w:name w:val="No List"/>
+    <w:uiPriority w:val="99"/>
     <w:semiHidden/>
+    <w:unhideWhenUsed/>
   </w:style>
   <w:style w:type="table" w:styleId="TableGrid">
     <w:name w:val="Table Grid"/>

</xml_diff>

<commit_message>
James Sala resume November 2015
</commit_message>
<xml_diff>
--- a/james-sala-resume.docx
+++ b/james-sala-resume.docx
@@ -1,6 +1,6 @@
 
 <file path=word/document.xml><?xml version="1.0" encoding="utf-8"?>
-<w:document xmlns:wpc="http://schemas.microsoft.com/office/word/2010/wordprocessingCanvas" xmlns:mo="http://schemas.microsoft.com/office/mac/office/2008/main" xmlns:mc="http://schemas.openxmlformats.org/markup-compatibility/2006" xmlns:mv="urn:schemas-microsoft-com:mac:vml" xmlns:o="urn:schemas-microsoft-com:office:office" xmlns:r="http://schemas.openxmlformats.org/officeDocument/2006/relationships" xmlns:m="http://schemas.openxmlformats.org/officeDocument/2006/math" xmlns:v="urn:schemas-microsoft-com:vml" xmlns:wp14="http://schemas.microsoft.com/office/word/2010/wordprocessingDrawing" xmlns:wp="http://schemas.openxmlformats.org/drawingml/2006/wordprocessingDrawing" xmlns:w10="urn:schemas-microsoft-com:office:word" xmlns:w="http://schemas.openxmlformats.org/wordprocessingml/2006/main" xmlns:w14="http://schemas.microsoft.com/office/word/2010/wordml" xmlns:wpg="http://schemas.microsoft.com/office/word/2010/wordprocessingGroup" xmlns:wpi="http://schemas.microsoft.com/office/word/2010/wordprocessingInk" xmlns:wne="http://schemas.microsoft.com/office/word/2006/wordml" xmlns:wps="http://schemas.microsoft.com/office/word/2010/wordprocessingShape" mc:Ignorable="w14 wp14">
+<w:document xmlns:wpc="http://schemas.microsoft.com/office/word/2010/wordprocessingCanvas" xmlns:mo="http://schemas.microsoft.com/office/mac/office/2008/main" xmlns:mc="http://schemas.openxmlformats.org/markup-compatibility/2006" xmlns:mv="urn:schemas-microsoft-com:mac:vml" xmlns:o="urn:schemas-microsoft-com:office:office" xmlns:r="http://schemas.openxmlformats.org/officeDocument/2006/relationships" xmlns:m="http://schemas.openxmlformats.org/officeDocument/2006/math" xmlns:v="urn:schemas-microsoft-com:vml" xmlns:wp14="http://schemas.microsoft.com/office/word/2010/wordprocessingDrawing" xmlns:wp="http://schemas.openxmlformats.org/drawingml/2006/wordprocessingDrawing" xmlns:w10="urn:schemas-microsoft-com:office:word" xmlns:w="http://schemas.openxmlformats.org/wordprocessingml/2006/main" xmlns:w14="http://schemas.microsoft.com/office/word/2010/wordml" xmlns:w15="http://schemas.microsoft.com/office/word/2012/wordml" xmlns:wpg="http://schemas.microsoft.com/office/word/2010/wordprocessingGroup" xmlns:wpi="http://schemas.microsoft.com/office/word/2010/wordprocessingInk" xmlns:wne="http://schemas.microsoft.com/office/word/2006/wordml" xmlns:wps="http://schemas.microsoft.com/office/word/2010/wordprocessingShape" mc:Ignorable="w14 w15 wp14">
   <w:body>
     <w:tbl>
       <w:tblPr>
@@ -78,37 +78,12 @@
               </w:rPr>
               <w:t xml:space="preserve"> </w:t>
             </w:r>
-            <w:proofErr w:type="spellStart"/>
-            <w:r>
-              <w:rPr>
-                <w:rStyle w:val="EstiloArial11pt"/>
-                <w:lang w:val="en-US"/>
-              </w:rPr>
-              <w:t>Caslas</w:t>
-            </w:r>
-            <w:proofErr w:type="spellEnd"/>
-            <w:r>
-              <w:rPr>
-                <w:rStyle w:val="EstiloArial11pt"/>
-                <w:lang w:val="en-US"/>
-              </w:rPr>
-              <w:t xml:space="preserve"> 44 </w:t>
-            </w:r>
-            <w:proofErr w:type="spellStart"/>
-            <w:r>
-              <w:rPr>
-                <w:rStyle w:val="EstiloArial11pt"/>
-                <w:lang w:val="en-US"/>
-              </w:rPr>
-              <w:t>Sant</w:t>
-            </w:r>
-            <w:proofErr w:type="spellEnd"/>
-            <w:r>
-              <w:rPr>
-                <w:rStyle w:val="EstiloArial11pt"/>
-                <w:lang w:val="en-US"/>
-              </w:rPr>
-              <w:t xml:space="preserve"> Joan</w:t>
+            <w:r>
+              <w:rPr>
+                <w:rStyle w:val="EstiloArial11pt"/>
+                <w:lang w:val="en-US"/>
+              </w:rPr>
+              <w:t>Caslas 44 Sant Joan</w:t>
             </w:r>
             <w:r>
               <w:rPr>
@@ -175,7 +150,7 @@
                 <w:lang w:val="en-US" w:eastAsia="en-US"/>
               </w:rPr>
             </w:pPr>
-            <w:hyperlink r:id="rId8" w:history="1">
+            <w:hyperlink r:id="rId7" w:history="1">
               <w:r>
                 <w:rPr>
                   <w:rStyle w:val="EstiloArial11pt"/>
@@ -197,23 +172,7 @@
                 <w:rStyle w:val="EstiloArial11pt"/>
                 <w:lang w:val="en-US"/>
               </w:rPr>
-              <w:t xml:space="preserve"> (</w:t>
-            </w:r>
-            <w:proofErr w:type="spellStart"/>
-            <w:r>
-              <w:rPr>
-                <w:rStyle w:val="EstiloArial11pt"/>
-                <w:lang w:val="en-US"/>
-              </w:rPr>
-              <w:t>skype</w:t>
-            </w:r>
-            <w:proofErr w:type="spellEnd"/>
-            <w:r>
-              <w:rPr>
-                <w:rStyle w:val="EstiloArial11pt"/>
-                <w:lang w:val="en-US"/>
-              </w:rPr>
-              <w:t>)</w:t>
+              <w:t xml:space="preserve"> (skype)</w:t>
             </w:r>
             <w:r>
               <w:rPr>
@@ -227,17 +186,8 @@
                 <w:rStyle w:val="EstiloArial11pt"/>
                 <w:lang w:val="en-US"/>
               </w:rPr>
-              <w:t>linkedin.com/in/</w:t>
-            </w:r>
-            <w:proofErr w:type="spellStart"/>
-            <w:r>
-              <w:rPr>
-                <w:rStyle w:val="EstiloArial11pt"/>
-                <w:lang w:val="en-US"/>
-              </w:rPr>
-              <w:t>jaumesalatantinya</w:t>
-            </w:r>
-            <w:proofErr w:type="spellEnd"/>
+              <w:t>linkedin.com/in/jaumesalatantinya</w:t>
+            </w:r>
             <w:r>
               <w:rPr>
                 <w:rStyle w:val="EstiloEstiloArial11ptAzulplido"/>
@@ -250,17 +200,8 @@
                 <w:rStyle w:val="EstiloArial11pt"/>
                 <w:lang w:val="en-US"/>
               </w:rPr>
-              <w:t>github.com/</w:t>
-            </w:r>
-            <w:proofErr w:type="spellStart"/>
-            <w:r>
-              <w:rPr>
-                <w:rStyle w:val="EstiloArial11pt"/>
-                <w:lang w:val="en-US"/>
-              </w:rPr>
-              <w:t>jaumesalatantinya</w:t>
-            </w:r>
-            <w:proofErr w:type="spellEnd"/>
+              <w:t>github.com/jaumesalatantinya</w:t>
+            </w:r>
           </w:p>
           <w:p>
             <w:pPr>
@@ -272,7 +213,7 @@
             <w:r>
               <w:rPr>
                 <w:noProof/>
-                <w:lang w:val="en-US" w:eastAsia="en-US"/>
+                <w:lang w:val="es-ES_tradnl" w:eastAsia="es-ES_tradnl"/>
               </w:rPr>
               <w:drawing>
                 <wp:anchor distT="0" distB="0" distL="114300" distR="114300" simplePos="0" relativeHeight="251657728" behindDoc="0" locked="0" layoutInCell="1" allowOverlap="1" wp14:anchorId="6C99E2AF" wp14:editId="669A31E8">
@@ -308,7 +249,7 @@
                           </pic:cNvPicPr>
                         </pic:nvPicPr>
                         <pic:blipFill>
-                          <a:blip r:embed="rId9">
+                          <a:blip r:embed="rId8">
                             <a:extLst>
                               <a:ext uri="{28A0092B-C50C-407E-A947-70E740481C1C}">
                                 <a14:useLocalDpi xmlns:a14="http://schemas.microsoft.com/office/drawing/2010/main" val="0"/>
@@ -434,65 +375,133 @@
                 <w:rStyle w:val="EstiloArial11pt"/>
                 <w:lang w:val="en-US"/>
               </w:rPr>
+              <w:t xml:space="preserve"> Inditex</w:t>
+            </w:r>
+            <w:r>
+              <w:rPr>
+                <w:rStyle w:val="EstiloArial11pt"/>
+                <w:lang w:val="en-US"/>
+              </w:rPr>
+              <w:t xml:space="preserve"> as a</w:t>
+            </w:r>
+            <w:r>
+              <w:rPr>
+                <w:rStyle w:val="EstiloArial11pt"/>
+                <w:lang w:val="en-US"/>
+              </w:rPr>
+              <w:t xml:space="preserve"> front</w:t>
+            </w:r>
+            <w:r>
+              <w:rPr>
+                <w:rStyle w:val="EstiloArial11pt"/>
+                <w:lang w:val="en-US"/>
+              </w:rPr>
+              <w:t>end engineer</w:t>
+            </w:r>
+            <w:r>
+              <w:rPr>
+                <w:rStyle w:val="EstiloArial11pt"/>
+                <w:lang w:val="en-US"/>
+              </w:rPr>
+              <w:t xml:space="preserve"> and</w:t>
+            </w:r>
+            <w:r>
+              <w:rPr>
+                <w:rStyle w:val="EstiloArial11pt"/>
+                <w:lang w:val="en-US"/>
+              </w:rPr>
+              <w:t xml:space="preserve"> also leading a </w:t>
+            </w:r>
+            <w:r>
+              <w:rPr>
+                <w:rStyle w:val="EstiloArial11pt"/>
+                <w:lang w:val="en-US"/>
+              </w:rPr>
+              <w:t>scrum</w:t>
+            </w:r>
+            <w:r>
+              <w:rPr>
+                <w:rStyle w:val="EstiloArial11pt"/>
+                <w:lang w:val="en-US"/>
+              </w:rPr>
+              <w:t xml:space="preserve"> team.</w:t>
+            </w:r>
+            <w:r>
+              <w:rPr>
+                <w:rStyle w:val="EstiloArial11pt"/>
+                <w:lang w:val="en-US"/>
+              </w:rPr>
               <w:t xml:space="preserve"> </w:t>
             </w:r>
-            <w:proofErr w:type="spellStart"/>
-            <w:r>
-              <w:rPr>
-                <w:rStyle w:val="EstiloArial11pt"/>
-                <w:lang w:val="en-US"/>
-              </w:rPr>
-              <w:t>Inditex</w:t>
-            </w:r>
-            <w:proofErr w:type="spellEnd"/>
-            <w:r>
-              <w:rPr>
-                <w:rStyle w:val="EstiloArial11pt"/>
-                <w:lang w:val="en-US"/>
-              </w:rPr>
-              <w:t xml:space="preserve"> as a</w:t>
-            </w:r>
-            <w:r>
-              <w:rPr>
-                <w:rStyle w:val="EstiloArial11pt"/>
-                <w:lang w:val="en-US"/>
-              </w:rPr>
-              <w:t xml:space="preserve"> front</w:t>
-            </w:r>
-            <w:r>
-              <w:rPr>
-                <w:rStyle w:val="EstiloArial11pt"/>
-                <w:lang w:val="en-US"/>
-              </w:rPr>
-              <w:t>end engineer</w:t>
-            </w:r>
-            <w:r>
-              <w:rPr>
-                <w:rStyle w:val="EstiloArial11pt"/>
-                <w:lang w:val="en-US"/>
-              </w:rPr>
-              <w:t xml:space="preserve"> and</w:t>
-            </w:r>
-            <w:r>
-              <w:rPr>
-                <w:rStyle w:val="EstiloArial11pt"/>
-                <w:lang w:val="en-US"/>
-              </w:rPr>
-              <w:t xml:space="preserve"> also leading a </w:t>
-            </w:r>
-            <w:r>
-              <w:rPr>
-                <w:rStyle w:val="EstiloArial11pt"/>
-                <w:lang w:val="en-US"/>
-              </w:rPr>
-              <w:t>scrum</w:t>
-            </w:r>
-            <w:r>
-              <w:rPr>
-                <w:rStyle w:val="EstiloArial11pt"/>
-                <w:lang w:val="en-US"/>
-              </w:rPr>
-              <w:t xml:space="preserve"> team.</w:t>
+            <w:r>
+              <w:rPr>
+                <w:rStyle w:val="EstiloArial11pt"/>
+                <w:lang w:val="en-US"/>
+              </w:rPr>
+              <w:t xml:space="preserve">I have a </w:t>
+            </w:r>
+            <w:r>
+              <w:rPr>
+                <w:rStyle w:val="EstiloArial11pt"/>
+                <w:lang w:val="en-US"/>
+              </w:rPr>
+              <w:t>deep</w:t>
+            </w:r>
+            <w:r>
+              <w:rPr>
+                <w:rStyle w:val="EstiloArial11pt"/>
+                <w:lang w:val="en-US"/>
+              </w:rPr>
+              <w:t xml:space="preserve"> understanding about </w:t>
+            </w:r>
+            <w:r>
+              <w:rPr>
+                <w:rStyle w:val="EstiloArial11pt"/>
+                <w:lang w:val="en-US"/>
+              </w:rPr>
+              <w:t xml:space="preserve">frontend </w:t>
+            </w:r>
+            <w:r>
+              <w:rPr>
+                <w:rStyle w:val="EstiloArial11pt"/>
+                <w:lang w:val="en-US"/>
+              </w:rPr>
+              <w:t xml:space="preserve">technologies and </w:t>
+            </w:r>
+            <w:r>
+              <w:rPr>
+                <w:rStyle w:val="EstiloArial11pt"/>
+                <w:lang w:val="en-US"/>
+              </w:rPr>
+              <w:t>techniques</w:t>
+            </w:r>
+            <w:r>
+              <w:rPr>
+                <w:rStyle w:val="EstiloArial11pt"/>
+                <w:lang w:val="en-US"/>
+              </w:rPr>
+              <w:t xml:space="preserve"> in a highly traffic </w:t>
+            </w:r>
+            <w:r>
+              <w:rPr>
+                <w:rStyle w:val="EstiloArial11pt"/>
+                <w:lang w:val="en-US"/>
+              </w:rPr>
+              <w:t xml:space="preserve">retail </w:t>
+            </w:r>
+            <w:r>
+              <w:rPr>
+                <w:rStyle w:val="EstiloArial11pt"/>
+                <w:lang w:val="en-US"/>
+              </w:rPr>
+              <w:t>ecommerce</w:t>
+            </w:r>
+            <w:r>
+              <w:rPr>
+                <w:rStyle w:val="EstiloArial11pt"/>
+                <w:lang w:val="en-US"/>
+              </w:rPr>
+              <w:t>.</w:t>
             </w:r>
             <w:r>
               <w:rPr>
@@ -506,83 +515,6 @@
                 <w:rStyle w:val="EstiloArial11pt"/>
                 <w:lang w:val="en-US"/>
               </w:rPr>
-              <w:t xml:space="preserve">I have a </w:t>
-            </w:r>
-            <w:r>
-              <w:rPr>
-                <w:rStyle w:val="EstiloArial11pt"/>
-                <w:lang w:val="en-US"/>
-              </w:rPr>
-              <w:t>deep</w:t>
-            </w:r>
-            <w:r>
-              <w:rPr>
-                <w:rStyle w:val="EstiloArial11pt"/>
-                <w:lang w:val="en-US"/>
-              </w:rPr>
-              <w:t xml:space="preserve"> understanding about </w:t>
-            </w:r>
-            <w:r>
-              <w:rPr>
-                <w:rStyle w:val="EstiloArial11pt"/>
-                <w:lang w:val="en-US"/>
-              </w:rPr>
-              <w:t xml:space="preserve">frontend </w:t>
-            </w:r>
-            <w:r>
-              <w:rPr>
-                <w:rStyle w:val="EstiloArial11pt"/>
-                <w:lang w:val="en-US"/>
-              </w:rPr>
-              <w:t xml:space="preserve">technologies and </w:t>
-            </w:r>
-            <w:r>
-              <w:rPr>
-                <w:rStyle w:val="EstiloArial11pt"/>
-                <w:lang w:val="en-US"/>
-              </w:rPr>
-              <w:t>techniques</w:t>
-            </w:r>
-            <w:r>
-              <w:rPr>
-                <w:rStyle w:val="EstiloArial11pt"/>
-                <w:lang w:val="en-US"/>
-              </w:rPr>
-              <w:t xml:space="preserve"> in a highly traffic </w:t>
-            </w:r>
-            <w:r>
-              <w:rPr>
-                <w:rStyle w:val="EstiloArial11pt"/>
-                <w:lang w:val="en-US"/>
-              </w:rPr>
-              <w:t xml:space="preserve">retail </w:t>
-            </w:r>
-            <w:r>
-              <w:rPr>
-                <w:rStyle w:val="EstiloArial11pt"/>
-                <w:lang w:val="en-US"/>
-              </w:rPr>
-              <w:t>ecommerce</w:t>
-            </w:r>
-            <w:r>
-              <w:rPr>
-                <w:rStyle w:val="EstiloArial11pt"/>
-                <w:lang w:val="en-US"/>
-              </w:rPr>
-              <w:t>.</w:t>
-            </w:r>
-            <w:r>
-              <w:rPr>
-                <w:rStyle w:val="EstiloArial11pt"/>
-                <w:lang w:val="en-US"/>
-              </w:rPr>
-              <w:t xml:space="preserve"> </w:t>
-            </w:r>
-            <w:r>
-              <w:rPr>
-                <w:rStyle w:val="EstiloArial11pt"/>
-                <w:lang w:val="en-US"/>
-              </w:rPr>
               <w:t>I love clean code and</w:t>
             </w:r>
             <w:r>
@@ -597,42 +529,7 @@
                 <w:rStyle w:val="EstiloArial11pt"/>
                 <w:lang w:val="en-US"/>
               </w:rPr>
-              <w:t xml:space="preserve"> I’m responsible and </w:t>
-            </w:r>
-            <w:r>
-              <w:rPr>
-                <w:rStyle w:val="EstiloArial11pt"/>
-                <w:lang w:val="en-US"/>
-              </w:rPr>
-              <w:t xml:space="preserve">I’m </w:t>
-            </w:r>
-            <w:r>
-              <w:rPr>
-                <w:rStyle w:val="EstiloArial11pt"/>
-                <w:lang w:val="en-US"/>
-              </w:rPr>
-              <w:t xml:space="preserve">a </w:t>
-            </w:r>
-            <w:r>
-              <w:rPr>
-                <w:rStyle w:val="EstiloArial11pt"/>
-                <w:lang w:val="en-US"/>
-              </w:rPr>
-              <w:t>passionate frontend developer</w:t>
-            </w:r>
-            <w:r>
-              <w:rPr>
-                <w:rStyle w:val="EstiloArial11pt"/>
-                <w:lang w:val="en-US"/>
-              </w:rPr>
-              <w:t>.</w:t>
-            </w:r>
-            <w:r>
-              <w:rPr>
-                <w:rStyle w:val="EstiloArial11pt"/>
-                <w:lang w:val="en-US"/>
-              </w:rPr>
-              <w:t xml:space="preserve"> </w:t>
+              <w:t xml:space="preserve"> I’m responsible,</w:t>
             </w:r>
             <w:r>
               <w:rPr>
@@ -641,7 +538,7 @@
                 <w:spacing w:val="4"/>
                 <w:lang w:val="en-GB"/>
               </w:rPr>
-              <w:t>I’m collaborative and I’m not afraid to fail.</w:t>
+              <w:t xml:space="preserve"> collaborative and I’m not afraid to fail.</w:t>
             </w:r>
           </w:p>
           <w:p>
@@ -708,7 +605,8 @@
                 <w:numId w:val="11"/>
               </w:numPr>
               <w:spacing w:line="280" w:lineRule="exact"/>
-              <w:ind w:left="284" w:hanging="142"/>
+              <w:ind w:left="284" w:right="282" w:hanging="142"/>
+              <w:jc w:val="both"/>
               <w:rPr>
                 <w:rStyle w:val="EstiloArial11pt"/>
                 <w:lang w:val="en-US"/>
@@ -741,23 +639,7 @@
                 <w:rStyle w:val="EstiloArial11pt"/>
                 <w:lang w:val="en-US"/>
               </w:rPr>
-              <w:t xml:space="preserve">amon </w:t>
-            </w:r>
-            <w:proofErr w:type="spellStart"/>
-            <w:r>
-              <w:rPr>
-                <w:rStyle w:val="EstiloArial11pt"/>
-                <w:lang w:val="en-US"/>
-              </w:rPr>
-              <w:t>Llull</w:t>
-            </w:r>
-            <w:proofErr w:type="spellEnd"/>
-            <w:r>
-              <w:rPr>
-                <w:rStyle w:val="EstiloArial11pt"/>
-                <w:lang w:val="en-US"/>
-              </w:rPr>
-              <w:t xml:space="preserve"> University </w:t>
+              <w:t xml:space="preserve">amon Llull University </w:t>
             </w:r>
             <w:r>
               <w:rPr>
@@ -817,22 +699,13 @@
                 <w:rStyle w:val="EstiloArial11pt"/>
                 <w:lang w:val="en-US"/>
               </w:rPr>
-              <w:t xml:space="preserve">React, </w:t>
-            </w:r>
-            <w:proofErr w:type="spellStart"/>
-            <w:r>
-              <w:rPr>
-                <w:rStyle w:val="EstiloArial11pt"/>
-                <w:lang w:val="en-US"/>
-              </w:rPr>
-              <w:t>jQuery</w:t>
-            </w:r>
-            <w:proofErr w:type="spellEnd"/>
-          </w:p>
-          <w:p>
-            <w:pPr>
-              <w:spacing w:line="280" w:lineRule="exact"/>
-              <w:ind w:left="284"/>
+              <w:t>React, jQuery</w:t>
+            </w:r>
+          </w:p>
+          <w:p>
+            <w:pPr>
+              <w:spacing w:line="280" w:lineRule="exact"/>
+              <w:ind w:left="284" w:right="282"/>
               <w:rPr>
                 <w:rStyle w:val="EstiloArial11pt"/>
                 <w:lang w:val="en-US"/>
@@ -866,7 +739,7 @@
                 <w:rStyle w:val="EstiloArial11pt"/>
                 <w:lang w:val="en-US"/>
               </w:rPr>
-              <w:t xml:space="preserve"> 4 years</w:t>
+              <w:t xml:space="preserve"> Frontend</w:t>
             </w:r>
             <w:r>
               <w:rPr>
@@ -880,27 +753,6 @@
                 <w:rStyle w:val="EstiloArial11pt"/>
                 <w:lang w:val="en-US"/>
               </w:rPr>
-              <w:t xml:space="preserve">as a </w:t>
-            </w:r>
-            <w:r>
-              <w:rPr>
-                <w:rStyle w:val="EstiloArial11pt"/>
-                <w:lang w:val="en-US"/>
-              </w:rPr>
-              <w:t>frontend</w:t>
-            </w:r>
-            <w:r>
-              <w:rPr>
-                <w:rStyle w:val="EstiloArial11pt"/>
-                <w:lang w:val="en-US"/>
-              </w:rPr>
-              <w:t xml:space="preserve"> </w:t>
-            </w:r>
-            <w:r>
-              <w:rPr>
-                <w:rStyle w:val="EstiloArial11pt"/>
-                <w:lang w:val="en-US"/>
-              </w:rPr>
               <w:t xml:space="preserve">at </w:t>
             </w:r>
             <w:r>
@@ -916,23 +768,7 @@
                 <w:rStyle w:val="EstiloArial11pt"/>
                 <w:lang w:val="en-US"/>
               </w:rPr>
-              <w:t xml:space="preserve">. IBM </w:t>
-            </w:r>
-            <w:proofErr w:type="spellStart"/>
-            <w:r>
-              <w:rPr>
-                <w:rStyle w:val="EstiloArial11pt"/>
-                <w:lang w:val="en-US"/>
-              </w:rPr>
-              <w:t>Websphere</w:t>
-            </w:r>
-            <w:proofErr w:type="spellEnd"/>
-            <w:r>
-              <w:rPr>
-                <w:rStyle w:val="EstiloArial11pt"/>
-                <w:lang w:val="en-US"/>
-              </w:rPr>
-              <w:t xml:space="preserve"> Commerce</w:t>
+              <w:t>. IBM Websphere Commerce</w:t>
             </w:r>
           </w:p>
           <w:p>
@@ -959,16 +795,15 @@
                 <w:bCs/>
                 <w:lang w:val="en-US"/>
               </w:rPr>
-              <w:t xml:space="preserve"> Methodologies. </w:t>
-            </w:r>
-            <w:proofErr w:type="spellStart"/>
+              <w:t xml:space="preserve"> Methodologies. K</w:t>
+            </w:r>
             <w:r>
               <w:rPr>
                 <w:rStyle w:val="EstiloArial11pt"/>
                 <w:bCs/>
                 <w:lang w:val="en-US"/>
               </w:rPr>
-              <w:t>K</w:t>
+              <w:t>a</w:t>
             </w:r>
             <w:r>
               <w:rPr>
@@ -976,7 +811,7 @@
                 <w:bCs/>
                 <w:lang w:val="en-US"/>
               </w:rPr>
-              <w:t>a</w:t>
+              <w:t>nban, TDD, Extreme programing, B</w:t>
             </w:r>
             <w:r>
               <w:rPr>
@@ -984,32 +819,15 @@
                 <w:bCs/>
                 <w:lang w:val="en-US"/>
               </w:rPr>
-              <w:t>nban</w:t>
-            </w:r>
-            <w:proofErr w:type="spellEnd"/>
+              <w:t>urn-down</w:t>
+            </w:r>
             <w:r>
               <w:rPr>
                 <w:rStyle w:val="EstiloArial11pt"/>
                 <w:bCs/>
                 <w:lang w:val="en-US"/>
               </w:rPr>
-              <w:t>, TDD, Extreme programing, B</w:t>
-            </w:r>
-            <w:r>
-              <w:rPr>
-                <w:rStyle w:val="EstiloArial11pt"/>
-                <w:bCs/>
-                <w:lang w:val="en-US"/>
-              </w:rPr>
-              <w:t>urn-down</w:t>
-            </w:r>
-            <w:r>
-              <w:rPr>
-                <w:rStyle w:val="EstiloArial11pt"/>
-                <w:bCs/>
-                <w:lang w:val="en-US"/>
-              </w:rPr>
-              <w:t xml:space="preserve"> chart.</w:t>
+              <w:t xml:space="preserve"> chart</w:t>
             </w:r>
           </w:p>
           <w:p>
@@ -1036,17 +854,8 @@
                 <w:rStyle w:val="EstiloArial11pt"/>
                 <w:lang w:val="en-US"/>
               </w:rPr>
-              <w:t xml:space="preserve">, </w:t>
-            </w:r>
-            <w:proofErr w:type="spellStart"/>
-            <w:r>
-              <w:rPr>
-                <w:rStyle w:val="EstiloArial11pt"/>
-                <w:lang w:val="en-US"/>
-              </w:rPr>
-              <w:t>Javascript</w:t>
-            </w:r>
-            <w:proofErr w:type="spellEnd"/>
+              <w:t>, Javascript</w:t>
+            </w:r>
             <w:r>
               <w:rPr>
                 <w:rStyle w:val="EstiloArial11pt"/>
@@ -1061,7 +870,6 @@
               </w:rPr>
               <w:t xml:space="preserve">romises, </w:t>
             </w:r>
-            <w:proofErr w:type="spellStart"/>
             <w:r>
               <w:rPr>
                 <w:bCs/>
@@ -1071,7 +879,6 @@
               </w:rPr>
               <w:t>RxJS</w:t>
             </w:r>
-            <w:proofErr w:type="spellEnd"/>
           </w:p>
           <w:p>
             <w:pPr>
@@ -1171,7 +978,6 @@
                 <w:lang w:val="en-US"/>
               </w:rPr>
             </w:pPr>
-            <w:proofErr w:type="spellStart"/>
             <w:r>
               <w:rPr>
                 <w:rStyle w:val="EstiloArial11pt"/>
@@ -1180,7 +986,6 @@
               </w:rPr>
               <w:t>RESTFul</w:t>
             </w:r>
-            <w:proofErr w:type="spellEnd"/>
             <w:r>
               <w:rPr>
                 <w:rStyle w:val="EstiloArial11pt"/>
@@ -1209,7 +1014,6 @@
               </w:rPr>
               <w:br/>
             </w:r>
-            <w:proofErr w:type="spellStart"/>
             <w:r>
               <w:rPr>
                 <w:rStyle w:val="EstiloEstiloArial11ptNegrita"/>
@@ -1218,7 +1022,6 @@
               </w:rPr>
               <w:t>Webcomponents</w:t>
             </w:r>
-            <w:proofErr w:type="spellEnd"/>
             <w:r>
               <w:rPr>
                 <w:rStyle w:val="EstiloEstiloArial11ptNegrita"/>
@@ -1284,13 +1087,8 @@
                 <w:lang w:val="en-US"/>
               </w:rPr>
             </w:pPr>
-            <w:r>
-              <w:rPr>
-                <w:rStyle w:val="EstiloArial11pt"/>
-                <w:lang w:val="en-US"/>
-              </w:rPr>
-              <w:t xml:space="preserve">TDD, </w:t>
-            </w:r>
+            <w:bookmarkStart w:id="0" w:name="_GoBack"/>
+            <w:bookmarkEnd w:id="0"/>
             <w:r>
               <w:rPr>
                 <w:rStyle w:val="EstiloArial11pt"/>
@@ -1495,7 +1293,6 @@
               </w:rPr>
               <w:t xml:space="preserve">, </w:t>
             </w:r>
-            <w:proofErr w:type="spellStart"/>
             <w:r>
               <w:rPr>
                 <w:rStyle w:val="EstiloArial11pt"/>
@@ -1504,23 +1301,27 @@
               </w:rPr>
               <w:t>Webstorm</w:t>
             </w:r>
-            <w:proofErr w:type="spellEnd"/>
-            <w:r>
-              <w:rPr>
-                <w:rStyle w:val="EstiloArial11pt"/>
-                <w:lang w:val="en-US"/>
-              </w:rPr>
-              <w:t xml:space="preserve">, Eclipse, </w:t>
-            </w:r>
-            <w:proofErr w:type="spellStart"/>
-            <w:r>
-              <w:rPr>
-                <w:rStyle w:val="EstiloArial11pt"/>
-                <w:lang w:val="en-US"/>
-              </w:rPr>
-              <w:t>jsHint</w:t>
-            </w:r>
-            <w:proofErr w:type="spellEnd"/>
+            <w:r>
+              <w:rPr>
+                <w:rStyle w:val="EstiloArial11pt"/>
+                <w:lang w:val="en-US"/>
+              </w:rPr>
+              <w:t xml:space="preserve">, Eclipse, jsHint, </w:t>
+            </w:r>
+            <w:r>
+              <w:rPr>
+                <w:rStyle w:val="EstiloArial11pt"/>
+                <w:lang w:val="en-US"/>
+              </w:rPr>
+              <w:t xml:space="preserve">Unix </w:t>
+            </w:r>
+            <w:r>
+              <w:rPr>
+                <w:rStyle w:val="EstiloArial11pt"/>
+                <w:lang w:val="en-US"/>
+              </w:rPr>
+              <w:t>Terminal</w:t>
+            </w:r>
             <w:r>
               <w:rPr>
                 <w:rStyle w:val="EstiloArial11pt"/>
@@ -1533,31 +1334,8 @@
                 <w:rStyle w:val="EstiloArial11pt"/>
                 <w:lang w:val="en-US"/>
               </w:rPr>
-              <w:t xml:space="preserve">Unix </w:t>
-            </w:r>
-            <w:r>
-              <w:rPr>
-                <w:rStyle w:val="EstiloArial11pt"/>
-                <w:lang w:val="en-US"/>
-              </w:rPr>
-              <w:t>Terminal</w:t>
-            </w:r>
-            <w:r>
-              <w:rPr>
-                <w:rStyle w:val="EstiloArial11pt"/>
-                <w:lang w:val="en-US"/>
-              </w:rPr>
-              <w:t xml:space="preserve">, </w:t>
-            </w:r>
-            <w:r>
-              <w:rPr>
-                <w:rStyle w:val="EstiloArial11pt"/>
-                <w:lang w:val="en-US"/>
-              </w:rPr>
               <w:t>Photoshop</w:t>
             </w:r>
-            <w:bookmarkStart w:id="0" w:name="_GoBack"/>
-            <w:bookmarkEnd w:id="0"/>
           </w:p>
           <w:p>
             <w:pPr>
@@ -1568,23 +1346,13 @@
                 <w:lang w:val="en-US"/>
               </w:rPr>
             </w:pPr>
-            <w:proofErr w:type="spellStart"/>
             <w:r>
               <w:rPr>
                 <w:rStyle w:val="EstiloArial11pt"/>
                 <w:b/>
                 <w:lang w:val="en-US"/>
               </w:rPr>
-              <w:t>Git</w:t>
-            </w:r>
-            <w:proofErr w:type="spellEnd"/>
-            <w:r>
-              <w:rPr>
-                <w:rStyle w:val="EstiloArial11pt"/>
-                <w:b/>
-                <w:lang w:val="en-US"/>
-              </w:rPr>
-              <w:t xml:space="preserve"> </w:t>
+              <w:t xml:space="preserve">Git </w:t>
             </w:r>
             <w:r>
               <w:rPr>
@@ -1625,18 +1393,8 @@
                 <w:b w:val="0"/>
                 <w:lang w:val="en-US"/>
               </w:rPr>
-              <w:t xml:space="preserve">Java, </w:t>
-            </w:r>
-            <w:proofErr w:type="spellStart"/>
-            <w:r>
-              <w:rPr>
-                <w:rStyle w:val="EstiloEstiloArial11ptNegrita"/>
-                <w:b w:val="0"/>
-                <w:lang w:val="en-US"/>
-              </w:rPr>
-              <w:t>Phyton</w:t>
-            </w:r>
-            <w:proofErr w:type="spellEnd"/>
+              <w:t>Java, Phyton</w:t>
+            </w:r>
             <w:r>
               <w:rPr>
                 <w:rStyle w:val="EstiloEstiloArial11ptNegrita"/>
@@ -1752,6 +1510,16 @@
               </w:rPr>
               <w:t>Clean Code</w:t>
             </w:r>
+          </w:p>
+          <w:p>
+            <w:pPr>
+              <w:spacing w:line="280" w:lineRule="exact"/>
+              <w:ind w:left="284"/>
+              <w:rPr>
+                <w:rStyle w:val="EstiloArial11pt"/>
+                <w:lang w:val="en-US"/>
+              </w:rPr>
+            </w:pPr>
           </w:p>
         </w:tc>
       </w:tr>
@@ -1835,7 +1603,7 @@
                 <w:szCs w:val="27"/>
                 <w:lang w:val="en-US"/>
               </w:rPr>
-              <w:t xml:space="preserve">Manager and Frontend </w:t>
+              <w:t xml:space="preserve">Manager and </w:t>
             </w:r>
             <w:r>
               <w:rPr>
@@ -1847,7 +1615,7 @@
                 <w:szCs w:val="27"/>
                 <w:lang w:val="en-US"/>
               </w:rPr>
-              <w:t>Engineer</w:t>
+              <w:t>Front End Software Engineer</w:t>
             </w:r>
             <w:r>
               <w:rPr>
@@ -1886,7 +1654,7 @@
           <w:p>
             <w:pPr>
               <w:spacing w:line="280" w:lineRule="exact"/>
-              <w:ind w:left="360"/>
+              <w:ind w:left="360" w:right="282"/>
               <w:jc w:val="right"/>
               <w:rPr>
                 <w:rFonts w:ascii="Arial" w:hAnsi="Arial"/>
@@ -1932,7 +1700,7 @@
                 <w:szCs w:val="22"/>
                 <w:lang w:val="en-US"/>
               </w:rPr>
-              <w:t>urrent</w:t>
+              <w:t>urren</w:t>
             </w:r>
             <w:r>
               <w:rPr>
@@ -1944,21 +1712,14 @@
                 <w:szCs w:val="22"/>
                 <w:lang w:val="en-US"/>
               </w:rPr>
-              <w:t xml:space="preserve"> </w:t>
-            </w:r>
-            <w:r>
-              <w:rPr>
-                <w:rFonts w:ascii="Arial" w:hAnsi="Arial"/>
-                <w:i/>
-                <w:iCs/>
-                <w:color w:val="FFFFFF"/>
-                <w:sz w:val="22"/>
-                <w:szCs w:val="22"/>
-                <w:lang w:val="en-US"/>
-              </w:rPr>
-              <w:t>-</w:t>
-            </w:r>
-            <w:r>
+              <w:t>t</w:t>
+            </w:r>
+          </w:p>
+          <w:p>
+            <w:pPr>
+              <w:spacing w:line="280" w:lineRule="exact"/>
+              <w:ind w:left="360"/>
+              <w:jc w:val="right"/>
               <w:rPr>
                 <w:rFonts w:ascii="Arial" w:hAnsi="Arial"/>
                 <w:i/>
@@ -1968,14 +1729,371 @@
                 <w:szCs w:val="22"/>
                 <w:lang w:val="en-US"/>
               </w:rPr>
-              <w:t xml:space="preserve">     </w:t>
-            </w:r>
-          </w:p>
-          <w:p>
-            <w:pPr>
-              <w:spacing w:line="280" w:lineRule="exact"/>
-              <w:ind w:left="360"/>
+            </w:pPr>
+          </w:p>
+          <w:p>
+            <w:pPr>
+              <w:numPr>
+                <w:ilvl w:val="0"/>
+                <w:numId w:val="10"/>
+              </w:numPr>
+              <w:spacing w:line="280" w:lineRule="exact"/>
+              <w:ind w:right="282"/>
+              <w:jc w:val="both"/>
+              <w:rPr>
+                <w:rStyle w:val="EstiloArial11pt"/>
+                <w:lang w:val="en-US"/>
+              </w:rPr>
+            </w:pPr>
+            <w:r>
+              <w:rPr>
+                <w:rStyle w:val="EstiloArial11pt"/>
+                <w:lang w:val="en-US"/>
+              </w:rPr>
+              <w:t>Ec</w:t>
+            </w:r>
+            <w:r>
+              <w:rPr>
+                <w:rStyle w:val="EstiloArial11pt"/>
+                <w:lang w:val="en-US"/>
+              </w:rPr>
+              <w:t>ommerce</w:t>
+            </w:r>
+            <w:r>
+              <w:rPr>
+                <w:rStyle w:val="EstiloArial11pt"/>
+                <w:lang w:val="en-US"/>
+              </w:rPr>
+              <w:t xml:space="preserve">: </w:t>
+            </w:r>
+            <w:r>
+              <w:rPr>
+                <w:rStyle w:val="EstiloArial11pt"/>
+                <w:lang w:val="en-US"/>
+              </w:rPr>
+              <w:t>www.stradivarius.com</w:t>
+            </w:r>
+            <w:r>
+              <w:rPr>
+                <w:rStyle w:val="EstiloArial11pt"/>
+                <w:lang w:val="en-US"/>
+              </w:rPr>
+              <w:t xml:space="preserve"> (more than 200.000 </w:t>
+            </w:r>
+            <w:r>
+              <w:rPr>
+                <w:rStyle w:val="EstiloArial11pt"/>
+                <w:lang w:val="en-US"/>
+              </w:rPr>
+              <w:t>visits</w:t>
+            </w:r>
+            <w:r>
+              <w:rPr>
+                <w:rStyle w:val="EstiloArial11pt"/>
+                <w:lang w:val="en-US"/>
+              </w:rPr>
+              <w:t xml:space="preserve"> per day)</w:t>
+            </w:r>
+          </w:p>
+          <w:p>
+            <w:pPr>
+              <w:numPr>
+                <w:ilvl w:val="0"/>
+                <w:numId w:val="10"/>
+              </w:numPr>
+              <w:spacing w:line="280" w:lineRule="exact"/>
+              <w:rPr>
+                <w:rStyle w:val="EstiloArial11pt"/>
+                <w:lang w:val="en-US"/>
+              </w:rPr>
+            </w:pPr>
+            <w:r>
+              <w:rPr>
+                <w:rStyle w:val="EstiloArial11pt"/>
+                <w:lang w:val="en-US"/>
+              </w:rPr>
+              <w:t xml:space="preserve">Leading a </w:t>
+            </w:r>
+            <w:r>
+              <w:rPr>
+                <w:rStyle w:val="EstiloArial11pt"/>
+                <w:lang w:val="en-US"/>
+              </w:rPr>
+              <w:t>s</w:t>
+            </w:r>
+            <w:r>
+              <w:rPr>
+                <w:rStyle w:val="EstiloArial11pt"/>
+                <w:lang w:val="en-US"/>
+              </w:rPr>
+              <w:t>crum team</w:t>
+            </w:r>
+          </w:p>
+          <w:p>
+            <w:pPr>
+              <w:numPr>
+                <w:ilvl w:val="0"/>
+                <w:numId w:val="10"/>
+              </w:numPr>
+              <w:spacing w:line="280" w:lineRule="exact"/>
+              <w:rPr>
+                <w:rStyle w:val="EstiloArial11pt"/>
+                <w:lang w:val="en-US"/>
+              </w:rPr>
+            </w:pPr>
+            <w:r>
+              <w:rPr>
+                <w:rStyle w:val="EstiloArial11pt"/>
+                <w:lang w:val="en-US"/>
+              </w:rPr>
+              <w:t>Front-End</w:t>
+            </w:r>
+            <w:r>
+              <w:rPr>
+                <w:rStyle w:val="EstiloArial11pt"/>
+                <w:lang w:val="en-US"/>
+              </w:rPr>
+              <w:t xml:space="preserve"> Engineer</w:t>
+            </w:r>
+          </w:p>
+          <w:p>
+            <w:pPr>
+              <w:numPr>
+                <w:ilvl w:val="0"/>
+                <w:numId w:val="10"/>
+              </w:numPr>
+              <w:spacing w:line="280" w:lineRule="exact"/>
+              <w:ind w:right="282"/>
+              <w:jc w:val="both"/>
+              <w:rPr>
+                <w:rStyle w:val="EstiloArial11pt"/>
+                <w:lang w:val="en-US"/>
+              </w:rPr>
+            </w:pPr>
+            <w:r>
+              <w:rPr>
+                <w:rStyle w:val="EstiloArial11pt"/>
+                <w:lang w:val="en-US"/>
+              </w:rPr>
+              <w:t xml:space="preserve">Product Owner. Business requirements analysis, detailing user </w:t>
+            </w:r>
+            <w:r>
+              <w:rPr>
+                <w:rStyle w:val="EstiloArial11pt"/>
+                <w:lang w:val="en-US"/>
+              </w:rPr>
+              <w:t>storie</w:t>
+            </w:r>
+            <w:r>
+              <w:rPr>
+                <w:rStyle w:val="EstiloArial11pt"/>
+                <w:lang w:val="en-US"/>
+              </w:rPr>
+              <w:t>s and acceptance criteria</w:t>
+            </w:r>
+          </w:p>
+          <w:p>
+            <w:pPr>
+              <w:numPr>
+                <w:ilvl w:val="0"/>
+                <w:numId w:val="10"/>
+              </w:numPr>
+              <w:spacing w:line="280" w:lineRule="exact"/>
+              <w:rPr>
+                <w:rStyle w:val="EstiloArial11pt"/>
+                <w:lang w:val="en-US"/>
+              </w:rPr>
+            </w:pPr>
+            <w:r>
+              <w:rPr>
+                <w:rStyle w:val="EstiloArial11pt"/>
+                <w:lang w:val="en-US"/>
+              </w:rPr>
+              <w:t>Outsourcing development</w:t>
+            </w:r>
+            <w:r>
+              <w:rPr>
+                <w:rStyle w:val="EstiloArial11pt"/>
+                <w:lang w:val="en-US"/>
+              </w:rPr>
+              <w:t xml:space="preserve"> management</w:t>
+            </w:r>
+          </w:p>
+          <w:p>
+            <w:pPr>
+              <w:numPr>
+                <w:ilvl w:val="0"/>
+                <w:numId w:val="10"/>
+              </w:numPr>
+              <w:spacing w:line="280" w:lineRule="exact"/>
+              <w:rPr>
+                <w:rStyle w:val="EstiloArial11pt"/>
+                <w:lang w:val="en-US"/>
+              </w:rPr>
+            </w:pPr>
+            <w:r>
+              <w:rPr>
+                <w:rStyle w:val="EstiloArial11pt"/>
+                <w:lang w:val="en-US"/>
+              </w:rPr>
+              <w:t xml:space="preserve">Functional </w:t>
+            </w:r>
+            <w:r>
+              <w:rPr>
+                <w:rStyle w:val="EstiloArial11pt"/>
+                <w:lang w:val="en-US"/>
+              </w:rPr>
+              <w:t>Software analysis</w:t>
+            </w:r>
+          </w:p>
+          <w:p>
+            <w:pPr>
+              <w:numPr>
+                <w:ilvl w:val="0"/>
+                <w:numId w:val="10"/>
+              </w:numPr>
+              <w:spacing w:line="280" w:lineRule="exact"/>
+              <w:ind w:right="282"/>
+              <w:jc w:val="both"/>
+              <w:rPr>
+                <w:rStyle w:val="EstiloArial11pt"/>
+                <w:lang w:val="en-US"/>
+              </w:rPr>
+            </w:pPr>
+            <w:r>
+              <w:rPr>
+                <w:rStyle w:val="EstiloArial11pt"/>
+                <w:lang w:val="en-US"/>
+              </w:rPr>
+              <w:t>Using JIRA and Confluence f</w:t>
+            </w:r>
+            <w:r>
+              <w:rPr>
+                <w:rStyle w:val="EstiloArial11pt"/>
+                <w:lang w:val="en-US"/>
+              </w:rPr>
+              <w:t>or project management and also d</w:t>
+            </w:r>
+            <w:r>
+              <w:rPr>
+                <w:rStyle w:val="EstiloArial11pt"/>
+                <w:lang w:val="en-US"/>
+              </w:rPr>
+              <w:t>evelop technical documentation</w:t>
+            </w:r>
+          </w:p>
+          <w:p>
+            <w:pPr>
+              <w:pStyle w:val="EstiloDerecha"/>
+              <w:rPr>
+                <w:lang w:val="en-US"/>
+              </w:rPr>
+            </w:pPr>
+          </w:p>
+          <w:p>
+            <w:pPr>
+              <w:pStyle w:val="EstiloDerecha"/>
+              <w:rPr>
+                <w:lang w:val="en-US"/>
+              </w:rPr>
+            </w:pPr>
+          </w:p>
+          <w:p>
+            <w:pPr>
+              <w:pStyle w:val="EstiloDerecha"/>
+              <w:rPr>
+                <w:lang w:val="en-US"/>
+              </w:rPr>
+            </w:pPr>
+          </w:p>
+          <w:p>
+            <w:pPr>
+              <w:spacing w:line="280" w:lineRule="exact"/>
+              <w:ind w:left="284"/>
+              <w:rPr>
+                <w:b/>
+                <w:color w:val="000000"/>
+                <w:spacing w:val="4"/>
+                <w:lang w:val="en-US"/>
+              </w:rPr>
+            </w:pPr>
+            <w:r>
+              <w:rPr>
+                <w:rFonts w:ascii="Arial" w:hAnsi="Arial"/>
+                <w:b/>
+                <w:iCs/>
+                <w:color w:val="333333"/>
+                <w:sz w:val="27"/>
+                <w:szCs w:val="27"/>
+                <w:lang w:val="en-US"/>
+              </w:rPr>
+              <w:t>Full-Stack Software</w:t>
+            </w:r>
+            <w:r>
+              <w:rPr>
+                <w:rFonts w:ascii="Arial" w:hAnsi="Arial"/>
+                <w:b/>
+                <w:iCs/>
+                <w:color w:val="333333"/>
+                <w:sz w:val="27"/>
+                <w:szCs w:val="27"/>
+                <w:lang w:val="en-US"/>
+              </w:rPr>
+              <w:t xml:space="preserve"> </w:t>
+            </w:r>
+            <w:r>
+              <w:rPr>
+                <w:rFonts w:ascii="Arial" w:hAnsi="Arial"/>
+                <w:b/>
+                <w:iCs/>
+                <w:color w:val="333333"/>
+                <w:sz w:val="27"/>
+                <w:szCs w:val="27"/>
+                <w:lang w:val="en-US"/>
+              </w:rPr>
+              <w:t>Engineer</w:t>
+            </w:r>
+          </w:p>
+          <w:p>
+            <w:pPr>
+              <w:spacing w:line="280" w:lineRule="exact"/>
+              <w:ind w:left="284"/>
+              <w:rPr>
+                <w:rFonts w:ascii="Arial" w:hAnsi="Arial"/>
+                <w:iCs/>
+                <w:color w:val="333333"/>
+                <w:sz w:val="22"/>
+                <w:szCs w:val="22"/>
+                <w:lang w:val="en-US"/>
+              </w:rPr>
+            </w:pPr>
+            <w:r>
+              <w:rPr>
+                <w:rFonts w:ascii="Arial" w:hAnsi="Arial"/>
+                <w:iCs/>
+                <w:color w:val="333333"/>
+                <w:sz w:val="22"/>
+                <w:szCs w:val="22"/>
+                <w:lang w:val="en-US"/>
+              </w:rPr>
+              <w:t>Numon</w:t>
+            </w:r>
+          </w:p>
+          <w:p>
+            <w:pPr>
+              <w:spacing w:line="280" w:lineRule="exact"/>
+              <w:ind w:left="360" w:right="282"/>
               <w:jc w:val="right"/>
+              <w:rPr>
+                <w:rFonts w:ascii="Arial" w:hAnsi="Arial"/>
+                <w:iCs/>
+                <w:color w:val="333333"/>
+                <w:sz w:val="27"/>
+                <w:szCs w:val="27"/>
+                <w:lang w:val="en-US"/>
+              </w:rPr>
+            </w:pPr>
+            <w:r>
               <w:rPr>
                 <w:rFonts w:ascii="Arial" w:hAnsi="Arial"/>
                 <w:i/>
@@ -1985,6 +2103,22 @@
                 <w:szCs w:val="22"/>
                 <w:lang w:val="en-US"/>
               </w:rPr>
+              <w:t>June 2010 – October 2011</w:t>
+            </w:r>
+          </w:p>
+          <w:p>
+            <w:pPr>
+              <w:spacing w:line="280" w:lineRule="exact"/>
+              <w:ind w:left="360"/>
+              <w:jc w:val="right"/>
+              <w:rPr>
+                <w:rFonts w:ascii="Arial" w:hAnsi="Arial"/>
+                <w:iCs/>
+                <w:color w:val="333333"/>
+                <w:sz w:val="27"/>
+                <w:szCs w:val="27"/>
+                <w:lang w:val="en-US"/>
+              </w:rPr>
             </w:pPr>
           </w:p>
           <w:p>
@@ -2004,233 +2138,83 @@
                 <w:rStyle w:val="EstiloArial11pt"/>
                 <w:lang w:val="en-US"/>
               </w:rPr>
-              <w:t>Ec</w:t>
-            </w:r>
-            <w:r>
-              <w:rPr>
-                <w:rStyle w:val="EstiloArial11pt"/>
-                <w:lang w:val="en-US"/>
-              </w:rPr>
-              <w:t>ommerce</w:t>
-            </w:r>
-            <w:r>
-              <w:rPr>
-                <w:rStyle w:val="EstiloArial11pt"/>
-                <w:lang w:val="en-US"/>
-              </w:rPr>
-              <w:t xml:space="preserve">: </w:t>
-            </w:r>
-            <w:r>
-              <w:rPr>
-                <w:rStyle w:val="EstiloArial11pt"/>
-                <w:lang w:val="en-US"/>
-              </w:rPr>
-              <w:t>www.stradivarius.com</w:t>
-            </w:r>
-            <w:r>
-              <w:rPr>
-                <w:rStyle w:val="EstiloArial11pt"/>
-                <w:lang w:val="en-US"/>
-              </w:rPr>
-              <w:t xml:space="preserve"> (more than 200.000 </w:t>
-            </w:r>
-            <w:r>
-              <w:rPr>
-                <w:rStyle w:val="EstiloArial11pt"/>
-                <w:lang w:val="en-US"/>
-              </w:rPr>
-              <w:t>visits</w:t>
-            </w:r>
-            <w:r>
-              <w:rPr>
-                <w:rStyle w:val="EstiloArial11pt"/>
-                <w:lang w:val="en-US"/>
-              </w:rPr>
-              <w:t xml:space="preserve"> per day)</w:t>
-            </w:r>
-          </w:p>
-          <w:p>
-            <w:pPr>
-              <w:numPr>
-                <w:ilvl w:val="0"/>
-                <w:numId w:val="10"/>
-              </w:numPr>
-              <w:spacing w:line="280" w:lineRule="exact"/>
-              <w:rPr>
-                <w:rStyle w:val="EstiloArial11pt"/>
-                <w:lang w:val="en-US"/>
-              </w:rPr>
-            </w:pPr>
-            <w:r>
-              <w:rPr>
-                <w:rStyle w:val="EstiloArial11pt"/>
-                <w:lang w:val="en-US"/>
-              </w:rPr>
-              <w:t xml:space="preserve">Leading a </w:t>
-            </w:r>
-            <w:r>
-              <w:rPr>
-                <w:rStyle w:val="EstiloArial11pt"/>
-                <w:lang w:val="en-US"/>
-              </w:rPr>
-              <w:t>s</w:t>
-            </w:r>
-            <w:r>
-              <w:rPr>
-                <w:rStyle w:val="EstiloArial11pt"/>
-                <w:lang w:val="en-US"/>
-              </w:rPr>
-              <w:t>crum team</w:t>
-            </w:r>
-          </w:p>
-          <w:p>
-            <w:pPr>
-              <w:numPr>
-                <w:ilvl w:val="0"/>
-                <w:numId w:val="10"/>
-              </w:numPr>
-              <w:spacing w:line="280" w:lineRule="exact"/>
-              <w:rPr>
-                <w:rStyle w:val="EstiloArial11pt"/>
-                <w:lang w:val="en-US"/>
-              </w:rPr>
-            </w:pPr>
-            <w:r>
-              <w:rPr>
-                <w:rStyle w:val="EstiloArial11pt"/>
-                <w:lang w:val="en-US"/>
-              </w:rPr>
-              <w:t>Front-End</w:t>
-            </w:r>
-            <w:r>
-              <w:rPr>
-                <w:rStyle w:val="EstiloArial11pt"/>
-                <w:lang w:val="en-US"/>
-              </w:rPr>
-              <w:t xml:space="preserve"> Engineer</w:t>
-            </w:r>
-          </w:p>
-          <w:p>
-            <w:pPr>
-              <w:numPr>
-                <w:ilvl w:val="0"/>
-                <w:numId w:val="10"/>
-              </w:numPr>
-              <w:spacing w:line="280" w:lineRule="exact"/>
-              <w:rPr>
-                <w:rStyle w:val="EstiloArial11pt"/>
-                <w:lang w:val="en-US"/>
-              </w:rPr>
-            </w:pPr>
-            <w:r>
-              <w:rPr>
-                <w:rStyle w:val="EstiloArial11pt"/>
-                <w:lang w:val="en-US"/>
-              </w:rPr>
-              <w:t xml:space="preserve">Product Owner. Business requirements analysis, detailing user </w:t>
-            </w:r>
-            <w:r>
-              <w:rPr>
-                <w:rStyle w:val="EstiloArial11pt"/>
-                <w:lang w:val="en-US"/>
-              </w:rPr>
-              <w:t>storie</w:t>
-            </w:r>
-            <w:r>
-              <w:rPr>
-                <w:rStyle w:val="EstiloArial11pt"/>
-                <w:lang w:val="en-US"/>
-              </w:rPr>
-              <w:t>s and acceptance criteria</w:t>
-            </w:r>
-          </w:p>
-          <w:p>
-            <w:pPr>
-              <w:numPr>
-                <w:ilvl w:val="0"/>
-                <w:numId w:val="10"/>
-              </w:numPr>
-              <w:spacing w:line="280" w:lineRule="exact"/>
-              <w:rPr>
-                <w:rStyle w:val="EstiloArial11pt"/>
-                <w:lang w:val="en-US"/>
-              </w:rPr>
-            </w:pPr>
-            <w:r>
-              <w:rPr>
-                <w:rStyle w:val="EstiloArial11pt"/>
-                <w:lang w:val="en-US"/>
-              </w:rPr>
-              <w:t>Outsourcing development</w:t>
-            </w:r>
-            <w:r>
-              <w:rPr>
-                <w:rStyle w:val="EstiloArial11pt"/>
-                <w:lang w:val="en-US"/>
-              </w:rPr>
-              <w:t xml:space="preserve"> management</w:t>
-            </w:r>
-          </w:p>
-          <w:p>
-            <w:pPr>
-              <w:numPr>
-                <w:ilvl w:val="0"/>
-                <w:numId w:val="10"/>
-              </w:numPr>
-              <w:spacing w:line="280" w:lineRule="exact"/>
-              <w:rPr>
-                <w:rStyle w:val="EstiloArial11pt"/>
-                <w:lang w:val="en-US"/>
-              </w:rPr>
-            </w:pPr>
-            <w:r>
-              <w:rPr>
-                <w:rStyle w:val="EstiloArial11pt"/>
-                <w:lang w:val="en-US"/>
-              </w:rPr>
-              <w:t xml:space="preserve">Functional </w:t>
-            </w:r>
-            <w:r>
-              <w:rPr>
-                <w:rStyle w:val="EstiloArial11pt"/>
-                <w:lang w:val="en-US"/>
-              </w:rPr>
-              <w:t>Software analysis</w:t>
-            </w:r>
-          </w:p>
-          <w:p>
-            <w:pPr>
-              <w:numPr>
-                <w:ilvl w:val="0"/>
-                <w:numId w:val="10"/>
-              </w:numPr>
-              <w:spacing w:line="280" w:lineRule="exact"/>
-              <w:rPr>
-                <w:rStyle w:val="EstiloArial11pt"/>
-                <w:lang w:val="en-US"/>
-              </w:rPr>
-            </w:pPr>
-            <w:r>
-              <w:rPr>
-                <w:rStyle w:val="EstiloArial11pt"/>
-                <w:lang w:val="en-US"/>
-              </w:rPr>
-              <w:t>Using JIRA and Confluence f</w:t>
-            </w:r>
-            <w:r>
-              <w:rPr>
-                <w:rStyle w:val="EstiloArial11pt"/>
-                <w:lang w:val="en-US"/>
-              </w:rPr>
-              <w:t>or project management and also d</w:t>
-            </w:r>
-            <w:r>
-              <w:rPr>
-                <w:rStyle w:val="EstiloArial11pt"/>
-                <w:lang w:val="en-US"/>
-              </w:rPr>
-              <w:t>evelop technical documentation</w:t>
-            </w:r>
+              <w:t xml:space="preserve">Front and back development of a toy </w:t>
+            </w:r>
+            <w:r>
+              <w:rPr>
+                <w:rStyle w:val="EstiloArial11pt"/>
+                <w:lang w:val="en-US"/>
+              </w:rPr>
+              <w:t>eCommerce</w:t>
+            </w:r>
+          </w:p>
+          <w:p>
+            <w:pPr>
+              <w:spacing w:line="280" w:lineRule="exact"/>
+              <w:ind w:left="1068"/>
+              <w:rPr>
+                <w:rStyle w:val="EstiloArial11pt"/>
+                <w:lang w:val="en-US"/>
+              </w:rPr>
+            </w:pPr>
+            <w:r>
+              <w:rPr>
+                <w:rStyle w:val="EstiloArial11pt"/>
+                <w:lang w:val="en-US"/>
+              </w:rPr>
+              <w:t>Front: jquey, html and css.</w:t>
+            </w:r>
+          </w:p>
+          <w:p>
+            <w:pPr>
+              <w:spacing w:line="280" w:lineRule="exact"/>
+              <w:ind w:left="1068"/>
+              <w:rPr>
+                <w:rStyle w:val="EstiloArial11pt"/>
+                <w:lang w:val="en-US"/>
+              </w:rPr>
+            </w:pPr>
+            <w:r>
+              <w:rPr>
+                <w:rStyle w:val="EstiloArial11pt"/>
+                <w:lang w:val="en-US"/>
+              </w:rPr>
+              <w:t>Back: php, mysql and phpmyadmin</w:t>
+            </w:r>
+          </w:p>
+          <w:p>
+            <w:pPr>
+              <w:spacing w:line="280" w:lineRule="exact"/>
+              <w:ind w:left="1068"/>
+              <w:rPr>
+                <w:rStyle w:val="EstiloArial11pt"/>
+                <w:lang w:val="en-US"/>
+              </w:rPr>
+            </w:pPr>
+            <w:r>
+              <w:rPr>
+                <w:rStyle w:val="EstiloArial11pt"/>
+                <w:lang w:val="en-US"/>
+              </w:rPr>
+              <w:t>Ecommerce</w:t>
+            </w:r>
+            <w:r>
+              <w:rPr>
+                <w:rStyle w:val="EstiloArial11pt"/>
+                <w:lang w:val="en-US"/>
+              </w:rPr>
+              <w:t xml:space="preserve">: http://www.hobbyjoguiba.com/ </w:t>
+            </w:r>
+          </w:p>
+          <w:p>
+            <w:pPr>
+              <w:spacing w:line="280" w:lineRule="exact"/>
+              <w:ind w:left="1068"/>
+              <w:rPr>
+                <w:rStyle w:val="EstiloArial11pt"/>
+                <w:lang w:val="en-US"/>
+              </w:rPr>
+            </w:pPr>
           </w:p>
           <w:p>
             <w:pPr>
@@ -2250,16 +2234,8 @@
           </w:p>
           <w:p>
             <w:pPr>
-              <w:pStyle w:val="EstiloDerecha"/>
-              <w:rPr>
-                <w:lang w:val="en-US"/>
-              </w:rPr>
-            </w:pPr>
-          </w:p>
-          <w:p>
-            <w:pPr>
-              <w:spacing w:line="280" w:lineRule="exact"/>
-              <w:ind w:left="284"/>
+              <w:spacing w:line="280" w:lineRule="exact"/>
+              <w:ind w:left="360" w:hanging="76"/>
               <w:rPr>
                 <w:b/>
                 <w:color w:val="000000"/>
@@ -2277,7 +2253,7 @@
                 <w:szCs w:val="27"/>
                 <w:lang w:val="en-US"/>
               </w:rPr>
-              <w:t xml:space="preserve">Full-Stack Web </w:t>
+              <w:t>Full-Stack Sofware</w:t>
             </w:r>
             <w:r>
               <w:rPr>
@@ -2289,13 +2265,25 @@
                 <w:szCs w:val="27"/>
                 <w:lang w:val="en-US"/>
               </w:rPr>
+              <w:t xml:space="preserve"> </w:t>
+            </w:r>
+            <w:r>
+              <w:rPr>
+                <w:rFonts w:ascii="Arial" w:hAnsi="Arial"/>
+                <w:b/>
+                <w:iCs/>
+                <w:color w:val="333333"/>
+                <w:sz w:val="27"/>
+                <w:szCs w:val="27"/>
+                <w:lang w:val="en-US"/>
+              </w:rPr>
               <w:t>Engineer</w:t>
             </w:r>
           </w:p>
           <w:p>
             <w:pPr>
               <w:spacing w:line="280" w:lineRule="exact"/>
-              <w:ind w:left="284"/>
+              <w:ind w:left="360" w:hanging="76"/>
               <w:rPr>
                 <w:rFonts w:ascii="Arial" w:hAnsi="Arial"/>
                 <w:iCs/>
@@ -2305,7 +2293,6 @@
                 <w:lang w:val="en-US"/>
               </w:rPr>
             </w:pPr>
-            <w:proofErr w:type="spellStart"/>
             <w:r>
               <w:rPr>
                 <w:rFonts w:ascii="Arial" w:hAnsi="Arial"/>
@@ -2315,14 +2302,13 @@
                 <w:szCs w:val="22"/>
                 <w:lang w:val="en-US"/>
               </w:rPr>
-              <w:t>Numon</w:t>
-            </w:r>
-            <w:proofErr w:type="spellEnd"/>
-          </w:p>
-          <w:p>
-            <w:pPr>
-              <w:spacing w:line="280" w:lineRule="exact"/>
-              <w:ind w:left="360"/>
+              <w:t>La Factoria</w:t>
+            </w:r>
+          </w:p>
+          <w:p>
+            <w:pPr>
+              <w:spacing w:line="280" w:lineRule="exact"/>
+              <w:ind w:left="360" w:right="282"/>
               <w:jc w:val="right"/>
               <w:rPr>
                 <w:rFonts w:ascii="Arial" w:hAnsi="Arial"/>
@@ -2343,19 +2329,7 @@
                 <w:szCs w:val="22"/>
                 <w:lang w:val="en-US"/>
               </w:rPr>
-              <w:t xml:space="preserve">June 2010 – October 2011 </w:t>
-            </w:r>
-            <w:r>
-              <w:rPr>
-                <w:rFonts w:ascii="Arial" w:hAnsi="Arial"/>
-                <w:i/>
-                <w:iCs/>
-                <w:color w:val="FFFFFF"/>
-                <w:sz w:val="22"/>
-                <w:szCs w:val="22"/>
-                <w:lang w:val="en-US"/>
-              </w:rPr>
-              <w:t>-</w:t>
+              <w:t>January 2006 – September 2009</w:t>
             </w:r>
           </w:p>
           <w:p>
@@ -2380,102 +2354,34 @@
                 <w:numId w:val="10"/>
               </w:numPr>
               <w:spacing w:line="280" w:lineRule="exact"/>
-              <w:rPr>
-                <w:rStyle w:val="EstiloArial11pt"/>
-                <w:lang w:val="en-US"/>
-              </w:rPr>
-            </w:pPr>
-            <w:r>
-              <w:rPr>
-                <w:rStyle w:val="EstiloArial11pt"/>
-                <w:lang w:val="en-US"/>
-              </w:rPr>
-              <w:t xml:space="preserve">Front and back development of a toy </w:t>
-            </w:r>
-            <w:proofErr w:type="spellStart"/>
-            <w:r>
-              <w:rPr>
-                <w:rStyle w:val="EstiloArial11pt"/>
-                <w:lang w:val="en-US"/>
-              </w:rPr>
-              <w:t>eCommerce</w:t>
-            </w:r>
-            <w:proofErr w:type="spellEnd"/>
-          </w:p>
-          <w:p>
-            <w:pPr>
-              <w:spacing w:line="280" w:lineRule="exact"/>
-              <w:ind w:left="1068"/>
-              <w:rPr>
-                <w:rStyle w:val="EstiloArial11pt"/>
-                <w:lang w:val="en-US"/>
-              </w:rPr>
-            </w:pPr>
-            <w:r>
-              <w:rPr>
-                <w:rStyle w:val="EstiloArial11pt"/>
-                <w:lang w:val="en-US"/>
-              </w:rPr>
-              <w:t xml:space="preserve">Front: </w:t>
-            </w:r>
-            <w:proofErr w:type="spellStart"/>
-            <w:r>
-              <w:rPr>
-                <w:rStyle w:val="EstiloArial11pt"/>
-                <w:lang w:val="en-US"/>
-              </w:rPr>
-              <w:t>jquey</w:t>
-            </w:r>
-            <w:proofErr w:type="spellEnd"/>
-            <w:r>
-              <w:rPr>
-                <w:rStyle w:val="EstiloArial11pt"/>
-                <w:lang w:val="en-US"/>
-              </w:rPr>
-              <w:t xml:space="preserve">, html and </w:t>
-            </w:r>
-            <w:proofErr w:type="spellStart"/>
-            <w:r>
-              <w:rPr>
-                <w:rStyle w:val="EstiloArial11pt"/>
-                <w:lang w:val="en-US"/>
-              </w:rPr>
-              <w:t>css</w:t>
-            </w:r>
-            <w:proofErr w:type="spellEnd"/>
-            <w:r>
-              <w:rPr>
-                <w:rStyle w:val="EstiloArial11pt"/>
-                <w:lang w:val="en-US"/>
-              </w:rPr>
-              <w:t>.</w:t>
-            </w:r>
-          </w:p>
-          <w:p>
-            <w:pPr>
-              <w:spacing w:line="280" w:lineRule="exact"/>
-              <w:ind w:left="1068"/>
-              <w:rPr>
-                <w:rStyle w:val="EstiloArial11pt"/>
-                <w:lang w:val="en-US"/>
-              </w:rPr>
-            </w:pPr>
-            <w:r>
-              <w:rPr>
-                <w:rStyle w:val="EstiloArial11pt"/>
-                <w:lang w:val="en-US"/>
-              </w:rPr>
-              <w:t xml:space="preserve">Back: </w:t>
-            </w:r>
-            <w:proofErr w:type="spellStart"/>
-            <w:r>
-              <w:rPr>
-                <w:rStyle w:val="EstiloArial11pt"/>
-                <w:lang w:val="en-US"/>
-              </w:rPr>
-              <w:t>php</w:t>
-            </w:r>
-            <w:proofErr w:type="spellEnd"/>
+              <w:ind w:right="282"/>
+              <w:jc w:val="both"/>
+              <w:rPr>
+                <w:rStyle w:val="EstiloArial11pt"/>
+                <w:lang w:val="en-US"/>
+              </w:rPr>
+            </w:pPr>
+            <w:r>
+              <w:rPr>
+                <w:rStyle w:val="EstiloArial11pt"/>
+                <w:lang w:val="en-US"/>
+              </w:rPr>
+              <w:t>Front and ba</w:t>
+            </w:r>
+            <w:r>
+              <w:rPr>
+                <w:rStyle w:val="EstiloArial11pt"/>
+                <w:lang w:val="en-US"/>
+              </w:rPr>
+              <w:t>ck development for</w:t>
+            </w:r>
+            <w:r>
+              <w:rPr>
+                <w:rStyle w:val="EstiloArial11pt"/>
+                <w:lang w:val="en-US"/>
+              </w:rPr>
+              <w:t xml:space="preserve"> clients such as: Movistar</w:t>
+            </w:r>
             <w:r>
               <w:rPr>
                 <w:rStyle w:val="EstiloArial11pt"/>
@@ -2483,316 +2389,20 @@
               </w:rPr>
               <w:t xml:space="preserve">, </w:t>
             </w:r>
-            <w:proofErr w:type="spellStart"/>
-            <w:r>
-              <w:rPr>
-                <w:rStyle w:val="EstiloArial11pt"/>
-                <w:lang w:val="en-US"/>
-              </w:rPr>
-              <w:t>mysql</w:t>
-            </w:r>
-            <w:proofErr w:type="spellEnd"/>
-            <w:r>
-              <w:rPr>
-                <w:rStyle w:val="EstiloArial11pt"/>
-                <w:lang w:val="en-US"/>
-              </w:rPr>
-              <w:t xml:space="preserve"> and </w:t>
-            </w:r>
-            <w:proofErr w:type="spellStart"/>
-            <w:r>
-              <w:rPr>
-                <w:rStyle w:val="EstiloArial11pt"/>
-                <w:lang w:val="en-US"/>
-              </w:rPr>
-              <w:t>phpmyadmin</w:t>
-            </w:r>
-            <w:proofErr w:type="spellEnd"/>
-          </w:p>
-          <w:p>
-            <w:pPr>
-              <w:spacing w:line="280" w:lineRule="exact"/>
-              <w:ind w:left="1068"/>
-              <w:rPr>
-                <w:rStyle w:val="EstiloArial11pt"/>
-                <w:lang w:val="en-US"/>
-              </w:rPr>
-            </w:pPr>
-            <w:r>
-              <w:rPr>
-                <w:rStyle w:val="EstiloArial11pt"/>
-                <w:lang w:val="en-US"/>
-              </w:rPr>
-              <w:t>Ecommerce</w:t>
-            </w:r>
-            <w:r>
-              <w:rPr>
-                <w:rStyle w:val="EstiloArial11pt"/>
-                <w:lang w:val="en-US"/>
-              </w:rPr>
-              <w:t xml:space="preserve">: http://www.hobbyjoguiba.com/ </w:t>
-            </w:r>
-          </w:p>
-          <w:p>
-            <w:pPr>
-              <w:spacing w:line="280" w:lineRule="exact"/>
-              <w:ind w:left="1068"/>
-              <w:rPr>
-                <w:rStyle w:val="EstiloArial11pt"/>
-                <w:lang w:val="en-US"/>
-              </w:rPr>
-            </w:pPr>
-          </w:p>
-          <w:p>
-            <w:pPr>
-              <w:pStyle w:val="EstiloDerecha"/>
-              <w:rPr>
-                <w:lang w:val="en-US"/>
-              </w:rPr>
-            </w:pPr>
-          </w:p>
-          <w:p>
-            <w:pPr>
-              <w:pStyle w:val="EstiloDerecha"/>
-              <w:rPr>
-                <w:lang w:val="en-US"/>
-              </w:rPr>
-            </w:pPr>
-          </w:p>
-          <w:p>
-            <w:pPr>
-              <w:spacing w:line="280" w:lineRule="exact"/>
-              <w:ind w:left="360" w:hanging="76"/>
-              <w:rPr>
-                <w:b/>
-                <w:color w:val="000000"/>
-                <w:spacing w:val="4"/>
-                <w:lang w:val="en-US"/>
-              </w:rPr>
-            </w:pPr>
-            <w:r>
-              <w:rPr>
-                <w:rFonts w:ascii="Arial" w:hAnsi="Arial"/>
-                <w:b/>
-                <w:iCs/>
-                <w:color w:val="333333"/>
-                <w:sz w:val="27"/>
-                <w:szCs w:val="27"/>
-                <w:lang w:val="en-US"/>
-              </w:rPr>
-              <w:t xml:space="preserve">Full-Stack Web </w:t>
-            </w:r>
-            <w:r>
-              <w:rPr>
-                <w:rFonts w:ascii="Arial" w:hAnsi="Arial"/>
-                <w:b/>
-                <w:iCs/>
-                <w:color w:val="333333"/>
-                <w:sz w:val="27"/>
-                <w:szCs w:val="27"/>
-                <w:lang w:val="en-US"/>
-              </w:rPr>
-              <w:t>Engineer</w:t>
-            </w:r>
-          </w:p>
-          <w:p>
-            <w:pPr>
-              <w:spacing w:line="280" w:lineRule="exact"/>
-              <w:ind w:left="360" w:hanging="76"/>
-              <w:rPr>
-                <w:rFonts w:ascii="Arial" w:hAnsi="Arial"/>
-                <w:iCs/>
-                <w:color w:val="333333"/>
-                <w:sz w:val="22"/>
-                <w:szCs w:val="22"/>
-                <w:lang w:val="en-US"/>
-              </w:rPr>
-            </w:pPr>
-            <w:r>
-              <w:rPr>
-                <w:rFonts w:ascii="Arial" w:hAnsi="Arial"/>
-                <w:iCs/>
-                <w:color w:val="333333"/>
-                <w:sz w:val="22"/>
-                <w:szCs w:val="22"/>
-                <w:lang w:val="en-US"/>
-              </w:rPr>
-              <w:t xml:space="preserve">La </w:t>
-            </w:r>
-            <w:proofErr w:type="spellStart"/>
-            <w:r>
-              <w:rPr>
-                <w:rFonts w:ascii="Arial" w:hAnsi="Arial"/>
-                <w:iCs/>
-                <w:color w:val="333333"/>
-                <w:sz w:val="22"/>
-                <w:szCs w:val="22"/>
-                <w:lang w:val="en-US"/>
-              </w:rPr>
-              <w:t>Factoria</w:t>
-            </w:r>
-            <w:proofErr w:type="spellEnd"/>
-          </w:p>
-          <w:p>
-            <w:pPr>
-              <w:spacing w:line="280" w:lineRule="exact"/>
-              <w:ind w:left="360"/>
-              <w:jc w:val="right"/>
-              <w:rPr>
-                <w:rFonts w:ascii="Arial" w:hAnsi="Arial"/>
-                <w:iCs/>
-                <w:color w:val="333333"/>
-                <w:sz w:val="27"/>
-                <w:szCs w:val="27"/>
-                <w:lang w:val="en-US"/>
-              </w:rPr>
-            </w:pPr>
-            <w:r>
-              <w:rPr>
-                <w:rFonts w:ascii="Arial" w:hAnsi="Arial"/>
-                <w:i/>
-                <w:iCs/>
-                <w:color w:val="BFBFBF"/>
-                <w:sz w:val="22"/>
-                <w:szCs w:val="22"/>
-                <w:lang w:val="en-US"/>
-              </w:rPr>
-              <w:t xml:space="preserve">January 2006 – September 2009 </w:t>
-            </w:r>
-            <w:r>
-              <w:rPr>
-                <w:rFonts w:ascii="Arial" w:hAnsi="Arial"/>
-                <w:i/>
-                <w:iCs/>
-                <w:color w:val="FFFFFF"/>
-                <w:sz w:val="22"/>
-                <w:szCs w:val="22"/>
-                <w:lang w:val="en-US"/>
-              </w:rPr>
-              <w:t>-</w:t>
-            </w:r>
-          </w:p>
-          <w:p>
-            <w:pPr>
-              <w:spacing w:line="280" w:lineRule="exact"/>
-              <w:ind w:left="360"/>
-              <w:jc w:val="right"/>
-              <w:rPr>
-                <w:rFonts w:ascii="Arial" w:hAnsi="Arial"/>
-                <w:iCs/>
-                <w:color w:val="333333"/>
-                <w:sz w:val="27"/>
-                <w:szCs w:val="27"/>
-                <w:lang w:val="en-US"/>
-              </w:rPr>
-            </w:pPr>
-          </w:p>
-          <w:p>
-            <w:pPr>
-              <w:numPr>
-                <w:ilvl w:val="0"/>
-                <w:numId w:val="10"/>
-              </w:numPr>
-              <w:spacing w:line="280" w:lineRule="exact"/>
-              <w:rPr>
-                <w:rStyle w:val="EstiloArial11pt"/>
-                <w:lang w:val="en-US"/>
-              </w:rPr>
-            </w:pPr>
-            <w:r>
-              <w:rPr>
-                <w:rStyle w:val="EstiloArial11pt"/>
-                <w:lang w:val="en-US"/>
-              </w:rPr>
-              <w:t>Front and ba</w:t>
-            </w:r>
-            <w:r>
-              <w:rPr>
-                <w:rStyle w:val="EstiloArial11pt"/>
-                <w:lang w:val="en-US"/>
-              </w:rPr>
-              <w:t>ck development for</w:t>
-            </w:r>
-            <w:r>
-              <w:rPr>
-                <w:rStyle w:val="EstiloArial11pt"/>
-                <w:lang w:val="en-US"/>
-              </w:rPr>
-              <w:t xml:space="preserve"> clients such as: </w:t>
-            </w:r>
-            <w:proofErr w:type="spellStart"/>
-            <w:r>
-              <w:rPr>
-                <w:rStyle w:val="EstiloArial11pt"/>
-                <w:lang w:val="en-US"/>
-              </w:rPr>
-              <w:t>Movistar</w:t>
-            </w:r>
-            <w:proofErr w:type="spellEnd"/>
-            <w:r>
-              <w:rPr>
-                <w:rStyle w:val="EstiloArial11pt"/>
-                <w:lang w:val="en-US"/>
-              </w:rPr>
-              <w:t xml:space="preserve">, </w:t>
-            </w:r>
-            <w:proofErr w:type="spellStart"/>
-            <w:r>
-              <w:rPr>
-                <w:rStyle w:val="EstiloArial11pt"/>
-                <w:lang w:val="en-US"/>
-              </w:rPr>
-              <w:t>Grupo</w:t>
-            </w:r>
-            <w:proofErr w:type="spellEnd"/>
-            <w:r>
-              <w:rPr>
-                <w:rStyle w:val="EstiloArial11pt"/>
-                <w:lang w:val="en-US"/>
-              </w:rPr>
-              <w:t xml:space="preserve"> </w:t>
-            </w:r>
-            <w:proofErr w:type="spellStart"/>
-            <w:r>
-              <w:rPr>
-                <w:rStyle w:val="EstiloArial11pt"/>
-                <w:lang w:val="en-US"/>
-              </w:rPr>
-              <w:t>planeta</w:t>
-            </w:r>
-            <w:proofErr w:type="spellEnd"/>
-            <w:r>
-              <w:rPr>
-                <w:rStyle w:val="EstiloArial11pt"/>
-                <w:lang w:val="en-US"/>
-              </w:rPr>
-              <w:t xml:space="preserve">, </w:t>
-            </w:r>
-            <w:proofErr w:type="spellStart"/>
-            <w:r>
-              <w:rPr>
-                <w:rStyle w:val="EstiloArial11pt"/>
-                <w:lang w:val="en-US"/>
-              </w:rPr>
-              <w:t>Generalitat</w:t>
-            </w:r>
-            <w:proofErr w:type="spellEnd"/>
-            <w:r>
-              <w:rPr>
-                <w:rStyle w:val="EstiloArial11pt"/>
-                <w:lang w:val="en-US"/>
-              </w:rPr>
-              <w:t xml:space="preserve"> de </w:t>
-            </w:r>
-            <w:proofErr w:type="spellStart"/>
-            <w:r>
-              <w:rPr>
-                <w:rStyle w:val="EstiloArial11pt"/>
-                <w:lang w:val="en-US"/>
-              </w:rPr>
-              <w:t>Catalunya</w:t>
-            </w:r>
-            <w:proofErr w:type="spellEnd"/>
+            <w:r>
+              <w:rPr>
+                <w:rStyle w:val="EstiloArial11pt"/>
+                <w:lang w:val="en-US"/>
+              </w:rPr>
+              <w:t xml:space="preserve">Grupo planeta, </w:t>
+            </w:r>
+            <w:r>
+              <w:rPr>
+                <w:rStyle w:val="EstiloArial11pt"/>
+                <w:lang w:val="en-US"/>
+              </w:rPr>
+              <w:t>Generalitat de Catalunya</w:t>
+            </w:r>
             <w:r>
               <w:rPr>
                 <w:rStyle w:val="EstiloArial11pt"/>
@@ -2820,8 +2430,12 @@
       </w:pPr>
     </w:p>
     <w:sectPr>
+      <w:headerReference w:type="even" r:id="rId9"/>
       <w:headerReference w:type="default" r:id="rId10"/>
-      <w:footerReference w:type="default" r:id="rId11"/>
+      <w:footerReference w:type="even" r:id="rId11"/>
+      <w:footerReference w:type="default" r:id="rId12"/>
+      <w:headerReference w:type="first" r:id="rId13"/>
+      <w:footerReference w:type="first" r:id="rId14"/>
       <w:pgSz w:w="11906" w:h="16838"/>
       <w:pgMar w:top="1618" w:right="1701" w:bottom="1417" w:left="1701" w:header="708" w:footer="708" w:gutter="0"/>
       <w:cols w:space="708"/>
@@ -2832,7 +2446,7 @@
 </file>
 
 <file path=word/endnotes.xml><?xml version="1.0" encoding="utf-8"?>
-<w:endnotes xmlns:wpc="http://schemas.microsoft.com/office/word/2010/wordprocessingCanvas" xmlns:mo="http://schemas.microsoft.com/office/mac/office/2008/main" xmlns:mc="http://schemas.openxmlformats.org/markup-compatibility/2006" xmlns:mv="urn:schemas-microsoft-com:mac:vml" xmlns:o="urn:schemas-microsoft-com:office:office" xmlns:r="http://schemas.openxmlformats.org/officeDocument/2006/relationships" xmlns:m="http://schemas.openxmlformats.org/officeDocument/2006/math" xmlns:v="urn:schemas-microsoft-com:vml" xmlns:wp14="http://schemas.microsoft.com/office/word/2010/wordprocessingDrawing" xmlns:wp="http://schemas.openxmlformats.org/drawingml/2006/wordprocessingDrawing" xmlns:w10="urn:schemas-microsoft-com:office:word" xmlns:w="http://schemas.openxmlformats.org/wordprocessingml/2006/main" xmlns:w14="http://schemas.microsoft.com/office/word/2010/wordml" xmlns:wpg="http://schemas.microsoft.com/office/word/2010/wordprocessingGroup" xmlns:wpi="http://schemas.microsoft.com/office/word/2010/wordprocessingInk" xmlns:wne="http://schemas.microsoft.com/office/word/2006/wordml" xmlns:wps="http://schemas.microsoft.com/office/word/2010/wordprocessingShape" mc:Ignorable="w14 wp14">
+<w:endnotes xmlns:wpc="http://schemas.microsoft.com/office/word/2010/wordprocessingCanvas" xmlns:mo="http://schemas.microsoft.com/office/mac/office/2008/main" xmlns:mc="http://schemas.openxmlformats.org/markup-compatibility/2006" xmlns:mv="urn:schemas-microsoft-com:mac:vml" xmlns:o="urn:schemas-microsoft-com:office:office" xmlns:r="http://schemas.openxmlformats.org/officeDocument/2006/relationships" xmlns:m="http://schemas.openxmlformats.org/officeDocument/2006/math" xmlns:v="urn:schemas-microsoft-com:vml" xmlns:wp14="http://schemas.microsoft.com/office/word/2010/wordprocessingDrawing" xmlns:wp="http://schemas.openxmlformats.org/drawingml/2006/wordprocessingDrawing" xmlns:w10="urn:schemas-microsoft-com:office:word" xmlns:w="http://schemas.openxmlformats.org/wordprocessingml/2006/main" xmlns:w14="http://schemas.microsoft.com/office/word/2010/wordml" xmlns:w15="http://schemas.microsoft.com/office/word/2012/wordml" xmlns:wpg="http://schemas.microsoft.com/office/word/2010/wordprocessingGroup" xmlns:wpi="http://schemas.microsoft.com/office/word/2010/wordprocessingInk" xmlns:wne="http://schemas.microsoft.com/office/word/2006/wordml" xmlns:wps="http://schemas.microsoft.com/office/word/2010/wordprocessingShape" mc:Ignorable="w14 w15 wp14">
   <w:endnote w:type="separator" w:id="-1">
     <w:p>
       <w:r>
@@ -2851,7 +2465,17 @@
 </file>
 
 <file path=word/footer1.xml><?xml version="1.0" encoding="utf-8"?>
-<w:ftr xmlns:wpc="http://schemas.microsoft.com/office/word/2010/wordprocessingCanvas" xmlns:mo="http://schemas.microsoft.com/office/mac/office/2008/main" xmlns:mc="http://schemas.openxmlformats.org/markup-compatibility/2006" xmlns:mv="urn:schemas-microsoft-com:mac:vml" xmlns:o="urn:schemas-microsoft-com:office:office" xmlns:r="http://schemas.openxmlformats.org/officeDocument/2006/relationships" xmlns:m="http://schemas.openxmlformats.org/officeDocument/2006/math" xmlns:v="urn:schemas-microsoft-com:vml" xmlns:wp14="http://schemas.microsoft.com/office/word/2010/wordprocessingDrawing" xmlns:wp="http://schemas.openxmlformats.org/drawingml/2006/wordprocessingDrawing" xmlns:w10="urn:schemas-microsoft-com:office:word" xmlns:w="http://schemas.openxmlformats.org/wordprocessingml/2006/main" xmlns:w14="http://schemas.microsoft.com/office/word/2010/wordml" xmlns:wpg="http://schemas.microsoft.com/office/word/2010/wordprocessingGroup" xmlns:wpi="http://schemas.microsoft.com/office/word/2010/wordprocessingInk" xmlns:wne="http://schemas.microsoft.com/office/word/2006/wordml" xmlns:wps="http://schemas.microsoft.com/office/word/2010/wordprocessingShape" mc:Ignorable="w14 wp14">
+<w:ftr xmlns:wpc="http://schemas.microsoft.com/office/word/2010/wordprocessingCanvas" xmlns:mo="http://schemas.microsoft.com/office/mac/office/2008/main" xmlns:mc="http://schemas.openxmlformats.org/markup-compatibility/2006" xmlns:mv="urn:schemas-microsoft-com:mac:vml" xmlns:o="urn:schemas-microsoft-com:office:office" xmlns:r="http://schemas.openxmlformats.org/officeDocument/2006/relationships" xmlns:m="http://schemas.openxmlformats.org/officeDocument/2006/math" xmlns:v="urn:schemas-microsoft-com:vml" xmlns:wp14="http://schemas.microsoft.com/office/word/2010/wordprocessingDrawing" xmlns:wp="http://schemas.openxmlformats.org/drawingml/2006/wordprocessingDrawing" xmlns:w10="urn:schemas-microsoft-com:office:word" xmlns:w="http://schemas.openxmlformats.org/wordprocessingml/2006/main" xmlns:w14="http://schemas.microsoft.com/office/word/2010/wordml" xmlns:w15="http://schemas.microsoft.com/office/word/2012/wordml" xmlns:wpg="http://schemas.microsoft.com/office/word/2010/wordprocessingGroup" xmlns:wpi="http://schemas.microsoft.com/office/word/2010/wordprocessingInk" xmlns:wne="http://schemas.microsoft.com/office/word/2006/wordml" xmlns:wps="http://schemas.microsoft.com/office/word/2010/wordprocessingShape" mc:Ignorable="w14 w15 wp14">
+  <w:p>
+    <w:pPr>
+      <w:pStyle w:val="Piedepgina"/>
+    </w:pPr>
+  </w:p>
+</w:ftr>
+</file>
+
+<file path=word/footer2.xml><?xml version="1.0" encoding="utf-8"?>
+<w:ftr xmlns:wpc="http://schemas.microsoft.com/office/word/2010/wordprocessingCanvas" xmlns:mo="http://schemas.microsoft.com/office/mac/office/2008/main" xmlns:mc="http://schemas.openxmlformats.org/markup-compatibility/2006" xmlns:mv="urn:schemas-microsoft-com:mac:vml" xmlns:o="urn:schemas-microsoft-com:office:office" xmlns:r="http://schemas.openxmlformats.org/officeDocument/2006/relationships" xmlns:m="http://schemas.openxmlformats.org/officeDocument/2006/math" xmlns:v="urn:schemas-microsoft-com:vml" xmlns:wp14="http://schemas.microsoft.com/office/word/2010/wordprocessingDrawing" xmlns:wp="http://schemas.openxmlformats.org/drawingml/2006/wordprocessingDrawing" xmlns:w10="urn:schemas-microsoft-com:office:word" xmlns:w="http://schemas.openxmlformats.org/wordprocessingml/2006/main" xmlns:w14="http://schemas.microsoft.com/office/word/2010/wordml" xmlns:w15="http://schemas.microsoft.com/office/word/2012/wordml" xmlns:wpg="http://schemas.microsoft.com/office/word/2010/wordprocessingGroup" xmlns:wpi="http://schemas.microsoft.com/office/word/2010/wordprocessingInk" xmlns:wne="http://schemas.microsoft.com/office/word/2006/wordml" xmlns:wps="http://schemas.microsoft.com/office/word/2010/wordprocessingShape" mc:Ignorable="w14 w15 wp14">
   <w:p>
     <w:pPr>
       <w:jc w:val="right"/>
@@ -2860,8 +2484,18 @@
 </w:ftr>
 </file>
 
+<file path=word/footer3.xml><?xml version="1.0" encoding="utf-8"?>
+<w:ftr xmlns:wpc="http://schemas.microsoft.com/office/word/2010/wordprocessingCanvas" xmlns:mo="http://schemas.microsoft.com/office/mac/office/2008/main" xmlns:mc="http://schemas.openxmlformats.org/markup-compatibility/2006" xmlns:mv="urn:schemas-microsoft-com:mac:vml" xmlns:o="urn:schemas-microsoft-com:office:office" xmlns:r="http://schemas.openxmlformats.org/officeDocument/2006/relationships" xmlns:m="http://schemas.openxmlformats.org/officeDocument/2006/math" xmlns:v="urn:schemas-microsoft-com:vml" xmlns:wp14="http://schemas.microsoft.com/office/word/2010/wordprocessingDrawing" xmlns:wp="http://schemas.openxmlformats.org/drawingml/2006/wordprocessingDrawing" xmlns:w10="urn:schemas-microsoft-com:office:word" xmlns:w="http://schemas.openxmlformats.org/wordprocessingml/2006/main" xmlns:w14="http://schemas.microsoft.com/office/word/2010/wordml" xmlns:w15="http://schemas.microsoft.com/office/word/2012/wordml" xmlns:wpg="http://schemas.microsoft.com/office/word/2010/wordprocessingGroup" xmlns:wpi="http://schemas.microsoft.com/office/word/2010/wordprocessingInk" xmlns:wne="http://schemas.microsoft.com/office/word/2006/wordml" xmlns:wps="http://schemas.microsoft.com/office/word/2010/wordprocessingShape" mc:Ignorable="w14 w15 wp14">
+  <w:p>
+    <w:pPr>
+      <w:pStyle w:val="Piedepgina"/>
+    </w:pPr>
+  </w:p>
+</w:ftr>
+</file>
+
 <file path=word/footnotes.xml><?xml version="1.0" encoding="utf-8"?>
-<w:footnotes xmlns:wpc="http://schemas.microsoft.com/office/word/2010/wordprocessingCanvas" xmlns:mo="http://schemas.microsoft.com/office/mac/office/2008/main" xmlns:mc="http://schemas.openxmlformats.org/markup-compatibility/2006" xmlns:mv="urn:schemas-microsoft-com:mac:vml" xmlns:o="urn:schemas-microsoft-com:office:office" xmlns:r="http://schemas.openxmlformats.org/officeDocument/2006/relationships" xmlns:m="http://schemas.openxmlformats.org/officeDocument/2006/math" xmlns:v="urn:schemas-microsoft-com:vml" xmlns:wp14="http://schemas.microsoft.com/office/word/2010/wordprocessingDrawing" xmlns:wp="http://schemas.openxmlformats.org/drawingml/2006/wordprocessingDrawing" xmlns:w10="urn:schemas-microsoft-com:office:word" xmlns:w="http://schemas.openxmlformats.org/wordprocessingml/2006/main" xmlns:w14="http://schemas.microsoft.com/office/word/2010/wordml" xmlns:wpg="http://schemas.microsoft.com/office/word/2010/wordprocessingGroup" xmlns:wpi="http://schemas.microsoft.com/office/word/2010/wordprocessingInk" xmlns:wne="http://schemas.microsoft.com/office/word/2006/wordml" xmlns:wps="http://schemas.microsoft.com/office/word/2010/wordprocessingShape" mc:Ignorable="w14 wp14">
+<w:footnotes xmlns:wpc="http://schemas.microsoft.com/office/word/2010/wordprocessingCanvas" xmlns:mo="http://schemas.microsoft.com/office/mac/office/2008/main" xmlns:mc="http://schemas.openxmlformats.org/markup-compatibility/2006" xmlns:mv="urn:schemas-microsoft-com:mac:vml" xmlns:o="urn:schemas-microsoft-com:office:office" xmlns:r="http://schemas.openxmlformats.org/officeDocument/2006/relationships" xmlns:m="http://schemas.openxmlformats.org/officeDocument/2006/math" xmlns:v="urn:schemas-microsoft-com:vml" xmlns:wp14="http://schemas.microsoft.com/office/word/2010/wordprocessingDrawing" xmlns:wp="http://schemas.openxmlformats.org/drawingml/2006/wordprocessingDrawing" xmlns:w10="urn:schemas-microsoft-com:office:word" xmlns:w="http://schemas.openxmlformats.org/wordprocessingml/2006/main" xmlns:w14="http://schemas.microsoft.com/office/word/2010/wordml" xmlns:w15="http://schemas.microsoft.com/office/word/2012/wordml" xmlns:wpg="http://schemas.microsoft.com/office/word/2010/wordprocessingGroup" xmlns:wpi="http://schemas.microsoft.com/office/word/2010/wordprocessingInk" xmlns:wne="http://schemas.microsoft.com/office/word/2006/wordml" xmlns:wps="http://schemas.microsoft.com/office/word/2010/wordprocessingShape" mc:Ignorable="w14 w15 wp14">
   <w:footnote w:type="separator" w:id="-1">
     <w:p>
       <w:r>
@@ -2880,10 +2514,25 @@
 </file>
 
 <file path=word/header1.xml><?xml version="1.0" encoding="utf-8"?>
-<w:hdr xmlns:wpc="http://schemas.microsoft.com/office/word/2010/wordprocessingCanvas" xmlns:mo="http://schemas.microsoft.com/office/mac/office/2008/main" xmlns:mc="http://schemas.openxmlformats.org/markup-compatibility/2006" xmlns:mv="urn:schemas-microsoft-com:mac:vml" xmlns:o="urn:schemas-microsoft-com:office:office" xmlns:r="http://schemas.openxmlformats.org/officeDocument/2006/relationships" xmlns:m="http://schemas.openxmlformats.org/officeDocument/2006/math" xmlns:v="urn:schemas-microsoft-com:vml" xmlns:wp14="http://schemas.microsoft.com/office/word/2010/wordprocessingDrawing" xmlns:wp="http://schemas.openxmlformats.org/drawingml/2006/wordprocessingDrawing" xmlns:w10="urn:schemas-microsoft-com:office:word" xmlns:w="http://schemas.openxmlformats.org/wordprocessingml/2006/main" xmlns:w14="http://schemas.microsoft.com/office/word/2010/wordml" xmlns:wpg="http://schemas.microsoft.com/office/word/2010/wordprocessingGroup" xmlns:wpi="http://schemas.microsoft.com/office/word/2010/wordprocessingInk" xmlns:wne="http://schemas.microsoft.com/office/word/2006/wordml" xmlns:wps="http://schemas.microsoft.com/office/word/2010/wordprocessingShape" mc:Ignorable="w14 wp14">
+<w:hdr xmlns:wpc="http://schemas.microsoft.com/office/word/2010/wordprocessingCanvas" xmlns:mo="http://schemas.microsoft.com/office/mac/office/2008/main" xmlns:mc="http://schemas.openxmlformats.org/markup-compatibility/2006" xmlns:mv="urn:schemas-microsoft-com:mac:vml" xmlns:o="urn:schemas-microsoft-com:office:office" xmlns:r="http://schemas.openxmlformats.org/officeDocument/2006/relationships" xmlns:m="http://schemas.openxmlformats.org/officeDocument/2006/math" xmlns:v="urn:schemas-microsoft-com:vml" xmlns:wp14="http://schemas.microsoft.com/office/word/2010/wordprocessingDrawing" xmlns:wp="http://schemas.openxmlformats.org/drawingml/2006/wordprocessingDrawing" xmlns:w10="urn:schemas-microsoft-com:office:word" xmlns:w="http://schemas.openxmlformats.org/wordprocessingml/2006/main" xmlns:w14="http://schemas.microsoft.com/office/word/2010/wordml" xmlns:w15="http://schemas.microsoft.com/office/word/2012/wordml" xmlns:wpg="http://schemas.microsoft.com/office/word/2010/wordprocessingGroup" xmlns:wpi="http://schemas.microsoft.com/office/word/2010/wordprocessingInk" xmlns:wne="http://schemas.microsoft.com/office/word/2006/wordml" xmlns:wps="http://schemas.microsoft.com/office/word/2010/wordprocessingShape" mc:Ignorable="w14 w15 wp14">
   <w:p>
     <w:pPr>
-      <w:pStyle w:val="Header"/>
+      <w:pStyle w:val="Encabezado"/>
+    </w:pPr>
+  </w:p>
+</w:hdr>
+</file>
+
+<file path=word/header2.xml><?xml version="1.0" encoding="utf-8"?>
+<w:hdr xmlns:wpc="http://schemas.microsoft.com/office/word/2010/wordprocessingCanvas" xmlns:mo="http://schemas.microsoft.com/office/mac/office/2008/main" xmlns:mc="http://schemas.openxmlformats.org/markup-compatibility/2006" xmlns:mv="urn:schemas-microsoft-com:mac:vml" xmlns:o="urn:schemas-microsoft-com:office:office" xmlns:r="http://schemas.openxmlformats.org/officeDocument/2006/relationships" xmlns:m="http://schemas.openxmlformats.org/officeDocument/2006/math" xmlns:v="urn:schemas-microsoft-com:vml" xmlns:wp14="http://schemas.microsoft.com/office/word/2010/wordprocessingDrawing" xmlns:wp="http://schemas.openxmlformats.org/drawingml/2006/wordprocessingDrawing" xmlns:w10="urn:schemas-microsoft-com:office:word" xmlns:w="http://schemas.openxmlformats.org/wordprocessingml/2006/main" xmlns:w14="http://schemas.microsoft.com/office/word/2010/wordml" xmlns:w15="http://schemas.microsoft.com/office/word/2012/wordml" xmlns:wpg="http://schemas.microsoft.com/office/word/2010/wordprocessingGroup" xmlns:wpi="http://schemas.microsoft.com/office/word/2010/wordprocessingInk" xmlns:wne="http://schemas.microsoft.com/office/word/2006/wordml" xmlns:wps="http://schemas.microsoft.com/office/word/2010/wordprocessingShape" mc:Ignorable="w14 w15 wp14">
+  <w:p>
+    <w:pPr>
+      <w:pStyle w:val="Encabezado"/>
+      <w:tabs>
+        <w:tab w:val="clear" w:pos="8504"/>
+        <w:tab w:val="right" w:pos="8364"/>
+      </w:tabs>
+      <w:ind w:right="140"/>
       <w:rPr>
         <w:color w:val="C0C0C0"/>
         <w:sz w:val="40"/>
@@ -2898,12 +2547,26 @@
         <w:szCs w:val="40"/>
         <w:lang w:val="en-US"/>
       </w:rPr>
-      <w:t>JAMES SALA</w:t>
+      <w:t>J</w:t>
+    </w:r>
+    <w:r>
+      <w:rPr>
+        <w:color w:val="C0C0C0"/>
+        <w:sz w:val="40"/>
+        <w:szCs w:val="40"/>
+        <w:lang w:val="en-US"/>
+      </w:rPr>
+      <w:t>AMES SALA</w:t>
     </w:r>
   </w:p>
   <w:p>
     <w:pPr>
-      <w:pStyle w:val="Header"/>
+      <w:pStyle w:val="Encabezado"/>
+      <w:tabs>
+        <w:tab w:val="clear" w:pos="8504"/>
+        <w:tab w:val="right" w:pos="8222"/>
+      </w:tabs>
+      <w:ind w:right="282"/>
       <w:rPr>
         <w:color w:val="C0C0C0"/>
         <w:spacing w:val="0"/>
@@ -2926,8 +2589,18 @@
 </w:hdr>
 </file>
 
+<file path=word/header3.xml><?xml version="1.0" encoding="utf-8"?>
+<w:hdr xmlns:wpc="http://schemas.microsoft.com/office/word/2010/wordprocessingCanvas" xmlns:mo="http://schemas.microsoft.com/office/mac/office/2008/main" xmlns:mc="http://schemas.openxmlformats.org/markup-compatibility/2006" xmlns:mv="urn:schemas-microsoft-com:mac:vml" xmlns:o="urn:schemas-microsoft-com:office:office" xmlns:r="http://schemas.openxmlformats.org/officeDocument/2006/relationships" xmlns:m="http://schemas.openxmlformats.org/officeDocument/2006/math" xmlns:v="urn:schemas-microsoft-com:vml" xmlns:wp14="http://schemas.microsoft.com/office/word/2010/wordprocessingDrawing" xmlns:wp="http://schemas.openxmlformats.org/drawingml/2006/wordprocessingDrawing" xmlns:w10="urn:schemas-microsoft-com:office:word" xmlns:w="http://schemas.openxmlformats.org/wordprocessingml/2006/main" xmlns:w14="http://schemas.microsoft.com/office/word/2010/wordml" xmlns:w15="http://schemas.microsoft.com/office/word/2012/wordml" xmlns:wpg="http://schemas.microsoft.com/office/word/2010/wordprocessingGroup" xmlns:wpi="http://schemas.microsoft.com/office/word/2010/wordprocessingInk" xmlns:wne="http://schemas.microsoft.com/office/word/2006/wordml" xmlns:wps="http://schemas.microsoft.com/office/word/2010/wordprocessingShape" mc:Ignorable="w14 w15 wp14">
+  <w:p>
+    <w:pPr>
+      <w:pStyle w:val="Encabezado"/>
+    </w:pPr>
+  </w:p>
+</w:hdr>
+</file>
+
 <file path=word/numbering.xml><?xml version="1.0" encoding="utf-8"?>
-<w:numbering xmlns:wpc="http://schemas.microsoft.com/office/word/2010/wordprocessingCanvas" xmlns:mo="http://schemas.microsoft.com/office/mac/office/2008/main" xmlns:mc="http://schemas.openxmlformats.org/markup-compatibility/2006" xmlns:mv="urn:schemas-microsoft-com:mac:vml" xmlns:o="urn:schemas-microsoft-com:office:office" xmlns:r="http://schemas.openxmlformats.org/officeDocument/2006/relationships" xmlns:m="http://schemas.openxmlformats.org/officeDocument/2006/math" xmlns:v="urn:schemas-microsoft-com:vml" xmlns:wp14="http://schemas.microsoft.com/office/word/2010/wordprocessingDrawing" xmlns:wp="http://schemas.openxmlformats.org/drawingml/2006/wordprocessingDrawing" xmlns:w10="urn:schemas-microsoft-com:office:word" xmlns:w="http://schemas.openxmlformats.org/wordprocessingml/2006/main" xmlns:w14="http://schemas.microsoft.com/office/word/2010/wordml" xmlns:wpg="http://schemas.microsoft.com/office/word/2010/wordprocessingGroup" xmlns:wpi="http://schemas.microsoft.com/office/word/2010/wordprocessingInk" xmlns:wne="http://schemas.microsoft.com/office/word/2006/wordml" xmlns:wps="http://schemas.microsoft.com/office/word/2010/wordprocessingShape" mc:Ignorable="w14 wp14">
+<w:numbering xmlns:wpc="http://schemas.microsoft.com/office/word/2010/wordprocessingCanvas" xmlns:mo="http://schemas.microsoft.com/office/mac/office/2008/main" xmlns:mc="http://schemas.openxmlformats.org/markup-compatibility/2006" xmlns:mv="urn:schemas-microsoft-com:mac:vml" xmlns:o="urn:schemas-microsoft-com:office:office" xmlns:r="http://schemas.openxmlformats.org/officeDocument/2006/relationships" xmlns:m="http://schemas.openxmlformats.org/officeDocument/2006/math" xmlns:v="urn:schemas-microsoft-com:vml" xmlns:wp14="http://schemas.microsoft.com/office/word/2010/wordprocessingDrawing" xmlns:wp="http://schemas.openxmlformats.org/drawingml/2006/wordprocessingDrawing" xmlns:w10="urn:schemas-microsoft-com:office:word" xmlns:w="http://schemas.openxmlformats.org/wordprocessingml/2006/main" xmlns:w14="http://schemas.microsoft.com/office/word/2010/wordml" xmlns:w15="http://schemas.microsoft.com/office/word/2012/wordml" xmlns:wpg="http://schemas.microsoft.com/office/word/2010/wordprocessingGroup" xmlns:wpi="http://schemas.microsoft.com/office/word/2010/wordprocessingInk" xmlns:wne="http://schemas.microsoft.com/office/word/2006/wordml" xmlns:wps="http://schemas.microsoft.com/office/word/2010/wordprocessingShape" mc:Ignorable="w14 w15 wp14">
   <w:abstractNum w:abstractNumId="0">
     <w:nsid w:val="04E45B9A"/>
     <w:multiLevelType w:val="hybridMultilevel"/>
@@ -4567,7 +4240,7 @@
 </file>
 
 <file path=word/styles.xml><?xml version="1.0" encoding="utf-8"?>
-<w:styles xmlns:mc="http://schemas.openxmlformats.org/markup-compatibility/2006" xmlns:r="http://schemas.openxmlformats.org/officeDocument/2006/relationships" xmlns:w="http://schemas.openxmlformats.org/wordprocessingml/2006/main" xmlns:w14="http://schemas.microsoft.com/office/word/2010/wordml" mc:Ignorable="w14">
+<w:styles xmlns:mc="http://schemas.openxmlformats.org/markup-compatibility/2006" xmlns:r="http://schemas.openxmlformats.org/officeDocument/2006/relationships" xmlns:w="http://schemas.openxmlformats.org/wordprocessingml/2006/main" xmlns:w14="http://schemas.microsoft.com/office/word/2010/wordml" xmlns:w15="http://schemas.microsoft.com/office/word/2012/wordml" mc:Ignorable="w14 w15">
   <w:docDefaults>
     <w:rPrDefault>
       <w:rPr>
@@ -4577,7 +4250,7 @@
     </w:rPrDefault>
     <w:pPrDefault/>
   </w:docDefaults>
-  <w:latentStyles w:defLockedState="0" w:defUIPriority="0" w:defSemiHidden="0" w:defUnhideWhenUsed="0" w:defQFormat="0" w:count="276">
+  <w:latentStyles w:defLockedState="0" w:defUIPriority="0" w:defSemiHidden="0" w:defUnhideWhenUsed="0" w:defQFormat="0" w:count="380">
     <w:lsdException w:name="Normal" w:qFormat="1"/>
     <w:lsdException w:name="heading 1" w:qFormat="1"/>
     <w:lsdException w:name="heading 2" w:semiHidden="1" w:unhideWhenUsed="1" w:qFormat="1"/>
@@ -4588,11 +4261,136 @@
     <w:lsdException w:name="heading 7" w:semiHidden="1" w:unhideWhenUsed="1" w:qFormat="1"/>
     <w:lsdException w:name="heading 8" w:semiHidden="1" w:unhideWhenUsed="1" w:qFormat="1"/>
     <w:lsdException w:name="heading 9" w:semiHidden="1" w:unhideWhenUsed="1" w:qFormat="1"/>
+    <w:lsdException w:name="index 1" w:semiHidden="1" w:unhideWhenUsed="1"/>
+    <w:lsdException w:name="index 2" w:semiHidden="1" w:unhideWhenUsed="1"/>
+    <w:lsdException w:name="index 3" w:semiHidden="1" w:unhideWhenUsed="1"/>
+    <w:lsdException w:name="index 4" w:semiHidden="1" w:unhideWhenUsed="1"/>
+    <w:lsdException w:name="index 5" w:semiHidden="1" w:unhideWhenUsed="1"/>
+    <w:lsdException w:name="index 6" w:semiHidden="1" w:unhideWhenUsed="1"/>
+    <w:lsdException w:name="index 7" w:semiHidden="1" w:unhideWhenUsed="1"/>
+    <w:lsdException w:name="index 8" w:semiHidden="1" w:unhideWhenUsed="1"/>
+    <w:lsdException w:name="index 9" w:semiHidden="1" w:unhideWhenUsed="1"/>
+    <w:lsdException w:name="toc 1" w:semiHidden="1" w:unhideWhenUsed="1"/>
+    <w:lsdException w:name="toc 2" w:semiHidden="1" w:unhideWhenUsed="1"/>
+    <w:lsdException w:name="toc 3" w:semiHidden="1" w:unhideWhenUsed="1"/>
+    <w:lsdException w:name="toc 4" w:semiHidden="1" w:unhideWhenUsed="1"/>
+    <w:lsdException w:name="toc 5" w:semiHidden="1" w:unhideWhenUsed="1"/>
+    <w:lsdException w:name="toc 6" w:semiHidden="1" w:unhideWhenUsed="1"/>
+    <w:lsdException w:name="toc 7" w:semiHidden="1" w:unhideWhenUsed="1"/>
+    <w:lsdException w:name="toc 8" w:semiHidden="1" w:unhideWhenUsed="1"/>
+    <w:lsdException w:name="toc 9" w:semiHidden="1" w:unhideWhenUsed="1"/>
+    <w:lsdException w:name="Normal Indent" w:semiHidden="1" w:unhideWhenUsed="1"/>
+    <w:lsdException w:name="footnote text" w:semiHidden="1" w:unhideWhenUsed="1"/>
+    <w:lsdException w:name="annotation text" w:semiHidden="1" w:unhideWhenUsed="1"/>
+    <w:lsdException w:name="header" w:semiHidden="1" w:unhideWhenUsed="1"/>
+    <w:lsdException w:name="footer" w:semiHidden="1" w:unhideWhenUsed="1"/>
+    <w:lsdException w:name="index heading" w:semiHidden="1" w:unhideWhenUsed="1"/>
     <w:lsdException w:name="caption" w:semiHidden="1" w:unhideWhenUsed="1" w:qFormat="1"/>
+    <w:lsdException w:name="table of figures" w:semiHidden="1" w:unhideWhenUsed="1"/>
+    <w:lsdException w:name="envelope address" w:semiHidden="1" w:unhideWhenUsed="1"/>
+    <w:lsdException w:name="envelope return" w:semiHidden="1" w:unhideWhenUsed="1"/>
+    <w:lsdException w:name="footnote reference" w:semiHidden="1" w:unhideWhenUsed="1"/>
+    <w:lsdException w:name="annotation reference" w:semiHidden="1" w:unhideWhenUsed="1"/>
+    <w:lsdException w:name="line number" w:semiHidden="1" w:unhideWhenUsed="1"/>
+    <w:lsdException w:name="page number" w:semiHidden="1" w:unhideWhenUsed="1"/>
+    <w:lsdException w:name="endnote reference" w:semiHidden="1" w:unhideWhenUsed="1"/>
+    <w:lsdException w:name="endnote text" w:semiHidden="1" w:unhideWhenUsed="1"/>
+    <w:lsdException w:name="table of authorities" w:semiHidden="1" w:unhideWhenUsed="1"/>
+    <w:lsdException w:name="macro" w:semiHidden="1" w:unhideWhenUsed="1"/>
+    <w:lsdException w:name="toa heading" w:semiHidden="1" w:unhideWhenUsed="1"/>
+    <w:lsdException w:name="List" w:semiHidden="1" w:unhideWhenUsed="1"/>
+    <w:lsdException w:name="List Bullet" w:semiHidden="1" w:unhideWhenUsed="1"/>
+    <w:lsdException w:name="List 2" w:semiHidden="1" w:unhideWhenUsed="1"/>
+    <w:lsdException w:name="List 3" w:semiHidden="1" w:unhideWhenUsed="1"/>
     <w:lsdException w:name="Title" w:qFormat="1"/>
+    <w:lsdException w:name="Closing" w:semiHidden="1" w:unhideWhenUsed="1"/>
+    <w:lsdException w:name="Signature" w:semiHidden="1" w:unhideWhenUsed="1"/>
+    <w:lsdException w:name="Default Paragraph Font" w:semiHidden="1" w:unhideWhenUsed="1"/>
+    <w:lsdException w:name="Body Text" w:semiHidden="1" w:unhideWhenUsed="1"/>
+    <w:lsdException w:name="Body Text Indent" w:semiHidden="1" w:unhideWhenUsed="1"/>
+    <w:lsdException w:name="List Continue" w:semiHidden="1" w:unhideWhenUsed="1"/>
+    <w:lsdException w:name="List Continue 2" w:semiHidden="1" w:unhideWhenUsed="1"/>
+    <w:lsdException w:name="List Continue 3" w:semiHidden="1" w:unhideWhenUsed="1"/>
+    <w:lsdException w:name="List Continue 4" w:semiHidden="1" w:unhideWhenUsed="1"/>
+    <w:lsdException w:name="List Continue 5" w:semiHidden="1" w:unhideWhenUsed="1"/>
+    <w:lsdException w:name="Message Header" w:semiHidden="1" w:unhideWhenUsed="1"/>
     <w:lsdException w:name="Subtitle" w:qFormat="1"/>
+    <w:lsdException w:name="Salutation" w:semiHidden="1" w:unhideWhenUsed="1"/>
+    <w:lsdException w:name="Date" w:semiHidden="1" w:unhideWhenUsed="1"/>
+    <w:lsdException w:name="Body Text First Indent" w:semiHidden="1" w:unhideWhenUsed="1"/>
+    <w:lsdException w:name="Body Text First Indent 2" w:semiHidden="1" w:unhideWhenUsed="1"/>
+    <w:lsdException w:name="Note Heading" w:semiHidden="1" w:unhideWhenUsed="1"/>
+    <w:lsdException w:name="Body Text 2" w:semiHidden="1" w:unhideWhenUsed="1"/>
+    <w:lsdException w:name="Body Text 3" w:semiHidden="1" w:unhideWhenUsed="1"/>
+    <w:lsdException w:name="Body Text Indent 2" w:semiHidden="1" w:unhideWhenUsed="1"/>
     <w:lsdException w:name="Strong" w:qFormat="1"/>
     <w:lsdException w:name="Emphasis" w:qFormat="1"/>
+    <w:lsdException w:name="Document Map" w:semiHidden="1" w:unhideWhenUsed="1"/>
+    <w:lsdException w:name="Plain Text" w:semiHidden="1" w:unhideWhenUsed="1"/>
+    <w:lsdException w:name="E-mail Signature" w:semiHidden="1" w:unhideWhenUsed="1"/>
+    <w:lsdException w:name="HTML Top of Form" w:semiHidden="1" w:unhideWhenUsed="1"/>
+    <w:lsdException w:name="HTML Bottom of Form" w:semiHidden="1" w:unhideWhenUsed="1"/>
+    <w:lsdException w:name="Normal (Web)" w:semiHidden="1" w:unhideWhenUsed="1"/>
+    <w:lsdException w:name="HTML Acronym" w:semiHidden="1" w:unhideWhenUsed="1"/>
+    <w:lsdException w:name="HTML Address" w:semiHidden="1" w:unhideWhenUsed="1"/>
+    <w:lsdException w:name="HTML Cite" w:semiHidden="1" w:unhideWhenUsed="1"/>
+    <w:lsdException w:name="HTML Code" w:semiHidden="1" w:unhideWhenUsed="1"/>
+    <w:lsdException w:name="HTML Definition" w:semiHidden="1" w:unhideWhenUsed="1"/>
+    <w:lsdException w:name="HTML Keyboard" w:semiHidden="1" w:unhideWhenUsed="1"/>
+    <w:lsdException w:name="HTML Preformatted" w:semiHidden="1" w:unhideWhenUsed="1"/>
+    <w:lsdException w:name="HTML Sample" w:semiHidden="1" w:unhideWhenUsed="1"/>
+    <w:lsdException w:name="HTML Typewriter" w:semiHidden="1" w:unhideWhenUsed="1"/>
+    <w:lsdException w:name="HTML Variable" w:semiHidden="1" w:unhideWhenUsed="1"/>
+    <w:lsdException w:name="Normal Table" w:semiHidden="1" w:unhideWhenUsed="1"/>
+    <w:lsdException w:name="annotation subject" w:semiHidden="1" w:unhideWhenUsed="1"/>
+    <w:lsdException w:name="No List" w:semiHidden="1" w:unhideWhenUsed="1"/>
+    <w:lsdException w:name="Outline List 1" w:semiHidden="1" w:unhideWhenUsed="1"/>
+    <w:lsdException w:name="Outline List 2" w:semiHidden="1" w:unhideWhenUsed="1"/>
+    <w:lsdException w:name="Outline List 3" w:semiHidden="1" w:unhideWhenUsed="1"/>
+    <w:lsdException w:name="Table Simple 1" w:semiHidden="1" w:unhideWhenUsed="1"/>
+    <w:lsdException w:name="Table Simple 2" w:semiHidden="1" w:unhideWhenUsed="1"/>
+    <w:lsdException w:name="Table Simple 3" w:semiHidden="1" w:unhideWhenUsed="1"/>
+    <w:lsdException w:name="Table Classic 1" w:semiHidden="1" w:unhideWhenUsed="1"/>
+    <w:lsdException w:name="Table Classic 2" w:semiHidden="1" w:unhideWhenUsed="1"/>
+    <w:lsdException w:name="Table Classic 3" w:semiHidden="1" w:unhideWhenUsed="1"/>
+    <w:lsdException w:name="Table Classic 4" w:semiHidden="1" w:unhideWhenUsed="1"/>
+    <w:lsdException w:name="Table Colorful 1" w:semiHidden="1" w:unhideWhenUsed="1"/>
+    <w:lsdException w:name="Table Colorful 2" w:semiHidden="1" w:unhideWhenUsed="1"/>
+    <w:lsdException w:name="Table Colorful 3" w:semiHidden="1" w:unhideWhenUsed="1"/>
+    <w:lsdException w:name="Table Columns 1" w:semiHidden="1" w:unhideWhenUsed="1"/>
+    <w:lsdException w:name="Table Columns 2" w:semiHidden="1" w:unhideWhenUsed="1"/>
+    <w:lsdException w:name="Table Columns 3" w:semiHidden="1" w:unhideWhenUsed="1"/>
+    <w:lsdException w:name="Table Columns 4" w:semiHidden="1" w:unhideWhenUsed="1"/>
+    <w:lsdException w:name="Table Columns 5" w:semiHidden="1" w:unhideWhenUsed="1"/>
+    <w:lsdException w:name="Table Grid 1" w:semiHidden="1" w:unhideWhenUsed="1"/>
+    <w:lsdException w:name="Table Grid 2" w:semiHidden="1" w:unhideWhenUsed="1"/>
+    <w:lsdException w:name="Table Grid 3" w:semiHidden="1" w:unhideWhenUsed="1"/>
+    <w:lsdException w:name="Table Grid 4" w:semiHidden="1" w:unhideWhenUsed="1"/>
+    <w:lsdException w:name="Table Grid 5" w:semiHidden="1" w:unhideWhenUsed="1"/>
+    <w:lsdException w:name="Table Grid 6" w:semiHidden="1" w:unhideWhenUsed="1"/>
+    <w:lsdException w:name="Table Grid 7" w:semiHidden="1" w:unhideWhenUsed="1"/>
+    <w:lsdException w:name="Table Grid 8" w:semiHidden="1" w:unhideWhenUsed="1"/>
+    <w:lsdException w:name="Table List 1" w:semiHidden="1" w:unhideWhenUsed="1"/>
+    <w:lsdException w:name="Table List 2" w:semiHidden="1" w:unhideWhenUsed="1"/>
+    <w:lsdException w:name="Table List 3" w:semiHidden="1" w:unhideWhenUsed="1"/>
+    <w:lsdException w:name="Table List 4" w:semiHidden="1" w:unhideWhenUsed="1"/>
+    <w:lsdException w:name="Table List 5" w:semiHidden="1" w:unhideWhenUsed="1"/>
+    <w:lsdException w:name="Table List 6" w:semiHidden="1" w:unhideWhenUsed="1"/>
+    <w:lsdException w:name="Table List 7" w:semiHidden="1" w:unhideWhenUsed="1"/>
+    <w:lsdException w:name="Table List 8" w:semiHidden="1" w:unhideWhenUsed="1"/>
+    <w:lsdException w:name="Table 3D effects 1" w:semiHidden="1" w:unhideWhenUsed="1"/>
+    <w:lsdException w:name="Table 3D effects 2" w:semiHidden="1" w:unhideWhenUsed="1"/>
+    <w:lsdException w:name="Table 3D effects 3" w:semiHidden="1" w:unhideWhenUsed="1"/>
+    <w:lsdException w:name="Table Contemporary" w:semiHidden="1" w:unhideWhenUsed="1"/>
+    <w:lsdException w:name="Table Elegant" w:semiHidden="1" w:unhideWhenUsed="1"/>
+    <w:lsdException w:name="Table Professional" w:semiHidden="1" w:unhideWhenUsed="1"/>
+    <w:lsdException w:name="Table Subtle 1" w:semiHidden="1" w:unhideWhenUsed="1"/>
+    <w:lsdException w:name="Table Subtle 2" w:semiHidden="1" w:unhideWhenUsed="1"/>
+    <w:lsdException w:name="Table Web 1" w:semiHidden="1" w:unhideWhenUsed="1"/>
+    <w:lsdException w:name="Table Web 2" w:semiHidden="1" w:unhideWhenUsed="1"/>
+    <w:lsdException w:name="Table Web 3" w:semiHidden="1" w:unhideWhenUsed="1"/>
+    <w:lsdException w:name="Balloon Text" w:semiHidden="1" w:unhideWhenUsed="1"/>
+    <w:lsdException w:name="Table Theme" w:semiHidden="1" w:unhideWhenUsed="1"/>
     <w:lsdException w:name="Note Level 1" w:semiHidden="1" w:uiPriority="99" w:unhideWhenUsed="1"/>
     <w:lsdException w:name="Note Level 2" w:semiHidden="1" w:uiPriority="99" w:unhideWhenUsed="1"/>
     <w:lsdException w:name="Note Level 3" w:semiHidden="1" w:uiPriority="99" w:unhideWhenUsed="1"/>
@@ -4713,6 +4511,110 @@
     <w:lsdException w:name="Book Title" w:uiPriority="33" w:qFormat="1"/>
     <w:lsdException w:name="Bibliography" w:semiHidden="1" w:uiPriority="37" w:unhideWhenUsed="1"/>
     <w:lsdException w:name="TOC Heading" w:semiHidden="1" w:uiPriority="39" w:unhideWhenUsed="1" w:qFormat="1"/>
+    <w:lsdException w:name="Plain Table 1" w:uiPriority="41"/>
+    <w:lsdException w:name="Plain Table 2" w:uiPriority="42"/>
+    <w:lsdException w:name="Plain Table 3" w:uiPriority="43"/>
+    <w:lsdException w:name="Plain Table 4" w:uiPriority="44"/>
+    <w:lsdException w:name="Plain Table 5" w:uiPriority="45"/>
+    <w:lsdException w:name="Grid Table Light" w:uiPriority="40"/>
+    <w:lsdException w:name="Grid Table 1 Light" w:uiPriority="46"/>
+    <w:lsdException w:name="Grid Table 2" w:uiPriority="47"/>
+    <w:lsdException w:name="Grid Table 3" w:uiPriority="48"/>
+    <w:lsdException w:name="Grid Table 4" w:uiPriority="49"/>
+    <w:lsdException w:name="Grid Table 5 Dark" w:uiPriority="50"/>
+    <w:lsdException w:name="Grid Table 6 Colorful" w:uiPriority="51"/>
+    <w:lsdException w:name="Grid Table 7 Colorful" w:uiPriority="52"/>
+    <w:lsdException w:name="Grid Table 1 Light Accent 1" w:uiPriority="46"/>
+    <w:lsdException w:name="Grid Table 2 Accent 1" w:uiPriority="47"/>
+    <w:lsdException w:name="Grid Table 3 Accent 1" w:uiPriority="48"/>
+    <w:lsdException w:name="Grid Table 4 Accent 1" w:uiPriority="49"/>
+    <w:lsdException w:name="Grid Table 5 Dark Accent 1" w:uiPriority="50"/>
+    <w:lsdException w:name="Grid Table 6 Colorful Accent 1" w:uiPriority="51"/>
+    <w:lsdException w:name="Grid Table 7 Colorful Accent 1" w:uiPriority="52"/>
+    <w:lsdException w:name="Grid Table 1 Light Accent 2" w:uiPriority="46"/>
+    <w:lsdException w:name="Grid Table 2 Accent 2" w:uiPriority="47"/>
+    <w:lsdException w:name="Grid Table 3 Accent 2" w:uiPriority="48"/>
+    <w:lsdException w:name="Grid Table 4 Accent 2" w:uiPriority="49"/>
+    <w:lsdException w:name="Grid Table 5 Dark Accent 2" w:uiPriority="50"/>
+    <w:lsdException w:name="Grid Table 6 Colorful Accent 2" w:uiPriority="51"/>
+    <w:lsdException w:name="Grid Table 7 Colorful Accent 2" w:uiPriority="52"/>
+    <w:lsdException w:name="Grid Table 1 Light Accent 3" w:uiPriority="46"/>
+    <w:lsdException w:name="Grid Table 2 Accent 3" w:uiPriority="47"/>
+    <w:lsdException w:name="Grid Table 3 Accent 3" w:uiPriority="48"/>
+    <w:lsdException w:name="Grid Table 4 Accent 3" w:uiPriority="49"/>
+    <w:lsdException w:name="Grid Table 5 Dark Accent 3" w:uiPriority="50"/>
+    <w:lsdException w:name="Grid Table 6 Colorful Accent 3" w:uiPriority="51"/>
+    <w:lsdException w:name="Grid Table 7 Colorful Accent 3" w:uiPriority="52"/>
+    <w:lsdException w:name="Grid Table 1 Light Accent 4" w:uiPriority="46"/>
+    <w:lsdException w:name="Grid Table 2 Accent 4" w:uiPriority="47"/>
+    <w:lsdException w:name="Grid Table 3 Accent 4" w:uiPriority="48"/>
+    <w:lsdException w:name="Grid Table 4 Accent 4" w:uiPriority="49"/>
+    <w:lsdException w:name="Grid Table 5 Dark Accent 4" w:uiPriority="50"/>
+    <w:lsdException w:name="Grid Table 6 Colorful Accent 4" w:uiPriority="51"/>
+    <w:lsdException w:name="Grid Table 7 Colorful Accent 4" w:uiPriority="52"/>
+    <w:lsdException w:name="Grid Table 1 Light Accent 5" w:uiPriority="46"/>
+    <w:lsdException w:name="Grid Table 2 Accent 5" w:uiPriority="47"/>
+    <w:lsdException w:name="Grid Table 3 Accent 5" w:uiPriority="48"/>
+    <w:lsdException w:name="Grid Table 4 Accent 5" w:uiPriority="49"/>
+    <w:lsdException w:name="Grid Table 5 Dark Accent 5" w:uiPriority="50"/>
+    <w:lsdException w:name="Grid Table 6 Colorful Accent 5" w:uiPriority="51"/>
+    <w:lsdException w:name="Grid Table 7 Colorful Accent 5" w:uiPriority="52"/>
+    <w:lsdException w:name="Grid Table 1 Light Accent 6" w:uiPriority="46"/>
+    <w:lsdException w:name="Grid Table 2 Accent 6" w:uiPriority="47"/>
+    <w:lsdException w:name="Grid Table 3 Accent 6" w:uiPriority="48"/>
+    <w:lsdException w:name="Grid Table 4 Accent 6" w:uiPriority="49"/>
+    <w:lsdException w:name="Grid Table 5 Dark Accent 6" w:uiPriority="50"/>
+    <w:lsdException w:name="Grid Table 6 Colorful Accent 6" w:uiPriority="51"/>
+    <w:lsdException w:name="Grid Table 7 Colorful Accent 6" w:uiPriority="52"/>
+    <w:lsdException w:name="List Table 1 Light" w:uiPriority="46"/>
+    <w:lsdException w:name="List Table 2" w:uiPriority="47"/>
+    <w:lsdException w:name="List Table 3" w:uiPriority="48"/>
+    <w:lsdException w:name="List Table 4" w:uiPriority="49"/>
+    <w:lsdException w:name="List Table 5 Dark" w:uiPriority="50"/>
+    <w:lsdException w:name="List Table 6 Colorful" w:uiPriority="51"/>
+    <w:lsdException w:name="List Table 7 Colorful" w:uiPriority="52"/>
+    <w:lsdException w:name="List Table 1 Light Accent 1" w:uiPriority="46"/>
+    <w:lsdException w:name="List Table 2 Accent 1" w:uiPriority="47"/>
+    <w:lsdException w:name="List Table 3 Accent 1" w:uiPriority="48"/>
+    <w:lsdException w:name="List Table 4 Accent 1" w:uiPriority="49"/>
+    <w:lsdException w:name="List Table 5 Dark Accent 1" w:uiPriority="50"/>
+    <w:lsdException w:name="List Table 6 Colorful Accent 1" w:uiPriority="51"/>
+    <w:lsdException w:name="List Table 7 Colorful Accent 1" w:uiPriority="52"/>
+    <w:lsdException w:name="List Table 1 Light Accent 2" w:uiPriority="46"/>
+    <w:lsdException w:name="List Table 2 Accent 2" w:uiPriority="47"/>
+    <w:lsdException w:name="List Table 3 Accent 2" w:uiPriority="48"/>
+    <w:lsdException w:name="List Table 4 Accent 2" w:uiPriority="49"/>
+    <w:lsdException w:name="List Table 5 Dark Accent 2" w:uiPriority="50"/>
+    <w:lsdException w:name="List Table 6 Colorful Accent 2" w:uiPriority="51"/>
+    <w:lsdException w:name="List Table 7 Colorful Accent 2" w:uiPriority="52"/>
+    <w:lsdException w:name="List Table 1 Light Accent 3" w:uiPriority="46"/>
+    <w:lsdException w:name="List Table 2 Accent 3" w:uiPriority="47"/>
+    <w:lsdException w:name="List Table 3 Accent 3" w:uiPriority="48"/>
+    <w:lsdException w:name="List Table 4 Accent 3" w:uiPriority="49"/>
+    <w:lsdException w:name="List Table 5 Dark Accent 3" w:uiPriority="50"/>
+    <w:lsdException w:name="List Table 6 Colorful Accent 3" w:uiPriority="51"/>
+    <w:lsdException w:name="List Table 7 Colorful Accent 3" w:uiPriority="52"/>
+    <w:lsdException w:name="List Table 1 Light Accent 4" w:uiPriority="46"/>
+    <w:lsdException w:name="List Table 2 Accent 4" w:uiPriority="47"/>
+    <w:lsdException w:name="List Table 3 Accent 4" w:uiPriority="48"/>
+    <w:lsdException w:name="List Table 4 Accent 4" w:uiPriority="49"/>
+    <w:lsdException w:name="List Table 5 Dark Accent 4" w:uiPriority="50"/>
+    <w:lsdException w:name="List Table 6 Colorful Accent 4" w:uiPriority="51"/>
+    <w:lsdException w:name="List Table 7 Colorful Accent 4" w:uiPriority="52"/>
+    <w:lsdException w:name="List Table 1 Light Accent 5" w:uiPriority="46"/>
+    <w:lsdException w:name="List Table 2 Accent 5" w:uiPriority="47"/>
+    <w:lsdException w:name="List Table 3 Accent 5" w:uiPriority="48"/>
+    <w:lsdException w:name="List Table 4 Accent 5" w:uiPriority="49"/>
+    <w:lsdException w:name="List Table 5 Dark Accent 5" w:uiPriority="50"/>
+    <w:lsdException w:name="List Table 6 Colorful Accent 5" w:uiPriority="51"/>
+    <w:lsdException w:name="List Table 7 Colorful Accent 5" w:uiPriority="52"/>
+    <w:lsdException w:name="List Table 1 Light Accent 6" w:uiPriority="46"/>
+    <w:lsdException w:name="List Table 2 Accent 6" w:uiPriority="47"/>
+    <w:lsdException w:name="List Table 3 Accent 6" w:uiPriority="48"/>
+    <w:lsdException w:name="List Table 4 Accent 6" w:uiPriority="49"/>
+    <w:lsdException w:name="List Table 5 Dark Accent 6" w:uiPriority="50"/>
+    <w:lsdException w:name="List Table 6 Colorful Accent 6" w:uiPriority="51"/>
+    <w:lsdException w:name="List Table 7 Colorful Accent 6" w:uiPriority="52"/>
   </w:latentStyles>
   <w:style w:type="paragraph" w:default="1" w:styleId="Normal">
     <w:name w:val="Normal"/>
@@ -4724,11 +4626,11 @@
       <w:lang w:val="ca-ES" w:eastAsia="es-ES"/>
     </w:rPr>
   </w:style>
-  <w:style w:type="paragraph" w:styleId="Heading1">
+  <w:style w:type="paragraph" w:styleId="Ttulo1">
     <w:name w:val="heading 1"/>
     <w:basedOn w:val="Normal"/>
     <w:next w:val="Normal"/>
-    <w:link w:val="Heading1Char"/>
+    <w:link w:val="Ttulo1Car"/>
     <w:qFormat/>
     <w:rsid w:val="0030332B"/>
     <w:pPr>
@@ -4745,12 +4647,13 @@
       <w:szCs w:val="32"/>
     </w:rPr>
   </w:style>
-  <w:style w:type="character" w:default="1" w:styleId="DefaultParagraphFont">
+  <w:style w:type="character" w:default="1" w:styleId="Fuentedeprrafopredeter">
     <w:name w:val="Default Paragraph Font"/>
     <w:uiPriority w:val="1"/>
+    <w:semiHidden/>
     <w:unhideWhenUsed/>
   </w:style>
-  <w:style w:type="table" w:default="1" w:styleId="TableNormal">
+  <w:style w:type="table" w:default="1" w:styleId="Tablanormal">
     <w:name w:val="Normal Table"/>
     <w:uiPriority w:val="99"/>
     <w:semiHidden/>
@@ -4765,15 +4668,15 @@
       </w:tblCellMar>
     </w:tblPr>
   </w:style>
-  <w:style w:type="numbering" w:default="1" w:styleId="NoList">
+  <w:style w:type="numbering" w:default="1" w:styleId="Sinlista">
     <w:name w:val="No List"/>
     <w:uiPriority w:val="99"/>
     <w:semiHidden/>
     <w:unhideWhenUsed/>
   </w:style>
-  <w:style w:type="table" w:styleId="TableGrid">
+  <w:style w:type="table" w:styleId="Tablaconcuadrcula">
     <w:name w:val="Table Grid"/>
-    <w:basedOn w:val="TableNormal"/>
+    <w:basedOn w:val="Tablanormal"/>
     <w:rsid w:val="005D3DB7"/>
     <w:rPr>
       <w:rFonts w:ascii="Verdana" w:hAnsi="Verdana"/>
@@ -4808,7 +4711,7 @@
       <w:lang w:val="es-ES"/>
     </w:rPr>
   </w:style>
-  <w:style w:type="paragraph" w:styleId="Header">
+  <w:style w:type="paragraph" w:styleId="Encabezado">
     <w:name w:val="header"/>
     <w:basedOn w:val="Normal"/>
     <w:rsid w:val="000E6FDF"/>
@@ -4826,7 +4729,7 @@
       <w:szCs w:val="22"/>
     </w:rPr>
   </w:style>
-  <w:style w:type="paragraph" w:styleId="Footer">
+  <w:style w:type="paragraph" w:styleId="Piedepgina">
     <w:name w:val="footer"/>
     <w:basedOn w:val="Normal"/>
     <w:rsid w:val="006B7F06"/>
@@ -4872,7 +4775,7 @@
       <w:lang w:val="es-ES"/>
     </w:rPr>
   </w:style>
-  <w:style w:type="character" w:styleId="Hyperlink">
+  <w:style w:type="character" w:styleId="Hipervnculo">
     <w:name w:val="Hyperlink"/>
     <w:rsid w:val="002165B5"/>
     <w:rPr>
@@ -4880,340 +4783,9 @@
       <w:u w:val="single"/>
     </w:rPr>
   </w:style>
-  <w:style w:type="character" w:customStyle="1" w:styleId="Heading1Char">
-    <w:name w:val="Heading 1 Char"/>
-    <w:link w:val="Heading1"/>
-    <w:rsid w:val="0030332B"/>
-    <w:rPr>
-      <w:rFonts w:ascii="Calibri" w:eastAsia="ＭＳ ゴシック" w:hAnsi="Calibri" w:cs="Times New Roman"/>
-      <w:b/>
-      <w:bCs/>
-      <w:kern w:val="32"/>
-      <w:sz w:val="32"/>
-      <w:szCs w:val="32"/>
-      <w:lang w:val="ca-ES" w:eastAsia="es-ES"/>
-    </w:rPr>
-  </w:style>
-</w:styles>
-</file>
-
-<file path=word/stylesWithEffects.xml><?xml version="1.0" encoding="utf-8"?>
-<w:styles xmlns:wpc="http://schemas.microsoft.com/office/word/2010/wordprocessingCanvas" xmlns:mo="http://schemas.microsoft.com/office/mac/office/2008/main" xmlns:mc="http://schemas.openxmlformats.org/markup-compatibility/2006" xmlns:mv="urn:schemas-microsoft-com:mac:vml" xmlns:o="urn:schemas-microsoft-com:office:office" xmlns:r="http://schemas.openxmlformats.org/officeDocument/2006/relationships" xmlns:m="http://schemas.openxmlformats.org/officeDocument/2006/math" xmlns:v="urn:schemas-microsoft-com:vml" xmlns:wp14="http://schemas.microsoft.com/office/word/2010/wordprocessingDrawing" xmlns:wp="http://schemas.openxmlformats.org/drawingml/2006/wordprocessingDrawing" xmlns:w10="urn:schemas-microsoft-com:office:word" xmlns:w="http://schemas.openxmlformats.org/wordprocessingml/2006/main" xmlns:w14="http://schemas.microsoft.com/office/word/2010/wordml" xmlns:wpg="http://schemas.microsoft.com/office/word/2010/wordprocessingGroup" xmlns:wpi="http://schemas.microsoft.com/office/word/2010/wordprocessingInk" xmlns:wne="http://schemas.microsoft.com/office/word/2006/wordml" xmlns:wps="http://schemas.microsoft.com/office/word/2010/wordprocessingShape" mc:Ignorable="w14 wp14">
-  <w:docDefaults>
-    <w:rPrDefault>
-      <w:rPr>
-        <w:rFonts w:ascii="Times New Roman" w:eastAsia="Times New Roman" w:hAnsi="Times New Roman" w:cs="Times New Roman"/>
-        <w:lang w:val="es-ES_tradnl" w:eastAsia="en-US" w:bidi="ar-SA"/>
-      </w:rPr>
-    </w:rPrDefault>
-    <w:pPrDefault/>
-  </w:docDefaults>
-  <w:latentStyles w:defLockedState="0" w:defUIPriority="0" w:defSemiHidden="0" w:defUnhideWhenUsed="0" w:defQFormat="0" w:count="276">
-    <w:lsdException w:name="Normal" w:qFormat="1"/>
-    <w:lsdException w:name="heading 1" w:qFormat="1"/>
-    <w:lsdException w:name="heading 2" w:semiHidden="1" w:unhideWhenUsed="1" w:qFormat="1"/>
-    <w:lsdException w:name="heading 3" w:semiHidden="1" w:unhideWhenUsed="1" w:qFormat="1"/>
-    <w:lsdException w:name="heading 4" w:semiHidden="1" w:unhideWhenUsed="1" w:qFormat="1"/>
-    <w:lsdException w:name="heading 5" w:semiHidden="1" w:unhideWhenUsed="1" w:qFormat="1"/>
-    <w:lsdException w:name="heading 6" w:semiHidden="1" w:unhideWhenUsed="1" w:qFormat="1"/>
-    <w:lsdException w:name="heading 7" w:semiHidden="1" w:unhideWhenUsed="1" w:qFormat="1"/>
-    <w:lsdException w:name="heading 8" w:semiHidden="1" w:unhideWhenUsed="1" w:qFormat="1"/>
-    <w:lsdException w:name="heading 9" w:semiHidden="1" w:unhideWhenUsed="1" w:qFormat="1"/>
-    <w:lsdException w:name="caption" w:semiHidden="1" w:unhideWhenUsed="1" w:qFormat="1"/>
-    <w:lsdException w:name="Title" w:qFormat="1"/>
-    <w:lsdException w:name="Subtitle" w:qFormat="1"/>
-    <w:lsdException w:name="Strong" w:qFormat="1"/>
-    <w:lsdException w:name="Emphasis" w:qFormat="1"/>
-    <w:lsdException w:name="Note Level 1" w:semiHidden="1" w:uiPriority="99" w:unhideWhenUsed="1"/>
-    <w:lsdException w:name="Note Level 2" w:semiHidden="1" w:uiPriority="99" w:unhideWhenUsed="1"/>
-    <w:lsdException w:name="Note Level 3" w:semiHidden="1" w:uiPriority="99" w:unhideWhenUsed="1"/>
-    <w:lsdException w:name="Note Level 4" w:semiHidden="1" w:uiPriority="99" w:unhideWhenUsed="1"/>
-    <w:lsdException w:name="Note Level 5" w:semiHidden="1" w:uiPriority="99" w:unhideWhenUsed="1"/>
-    <w:lsdException w:name="Note Level 6" w:semiHidden="1" w:uiPriority="99" w:unhideWhenUsed="1"/>
-    <w:lsdException w:name="Note Level 7" w:semiHidden="1" w:uiPriority="99" w:unhideWhenUsed="1"/>
-    <w:lsdException w:name="Note Level 8" w:semiHidden="1" w:uiPriority="99" w:unhideWhenUsed="1"/>
-    <w:lsdException w:name="Note Level 9" w:semiHidden="1" w:uiPriority="99" w:unhideWhenUsed="1"/>
-    <w:lsdException w:name="Placeholder Text" w:semiHidden="1" w:uiPriority="99"/>
-    <w:lsdException w:name="No Spacing" w:uiPriority="1" w:qFormat="1"/>
-    <w:lsdException w:name="Light Shading" w:uiPriority="60"/>
-    <w:lsdException w:name="Light List" w:uiPriority="61"/>
-    <w:lsdException w:name="Light Grid" w:uiPriority="62"/>
-    <w:lsdException w:name="Medium Shading 1" w:uiPriority="63"/>
-    <w:lsdException w:name="Medium Shading 2" w:uiPriority="64"/>
-    <w:lsdException w:name="Medium List 1" w:uiPriority="65"/>
-    <w:lsdException w:name="Medium List 2" w:uiPriority="66"/>
-    <w:lsdException w:name="Medium Grid 1" w:uiPriority="67"/>
-    <w:lsdException w:name="Medium Grid 2" w:uiPriority="68"/>
-    <w:lsdException w:name="Medium Grid 3" w:uiPriority="69"/>
-    <w:lsdException w:name="Dark List" w:uiPriority="70"/>
-    <w:lsdException w:name="Colorful Shading" w:uiPriority="71"/>
-    <w:lsdException w:name="Colorful List" w:uiPriority="72"/>
-    <w:lsdException w:name="Colorful Grid" w:uiPriority="73"/>
-    <w:lsdException w:name="Light Shading Accent 1" w:uiPriority="60"/>
-    <w:lsdException w:name="Light List Accent 1" w:uiPriority="61"/>
-    <w:lsdException w:name="Light Grid Accent 1" w:uiPriority="62"/>
-    <w:lsdException w:name="Medium Shading 1 Accent 1" w:uiPriority="63"/>
-    <w:lsdException w:name="Medium Shading 2 Accent 1" w:uiPriority="64"/>
-    <w:lsdException w:name="Medium List 1 Accent 1" w:uiPriority="65"/>
-    <w:lsdException w:name="Revision" w:semiHidden="1" w:uiPriority="99"/>
-    <w:lsdException w:name="List Paragraph" w:uiPriority="34" w:qFormat="1"/>
-    <w:lsdException w:name="Quote" w:uiPriority="29" w:qFormat="1"/>
-    <w:lsdException w:name="Intense Quote" w:uiPriority="30" w:qFormat="1"/>
-    <w:lsdException w:name="Medium List 2 Accent 1" w:uiPriority="66"/>
-    <w:lsdException w:name="Medium Grid 1 Accent 1" w:uiPriority="67"/>
-    <w:lsdException w:name="Medium Grid 2 Accent 1" w:uiPriority="68"/>
-    <w:lsdException w:name="Medium Grid 3 Accent 1" w:uiPriority="69"/>
-    <w:lsdException w:name="Dark List Accent 1" w:uiPriority="70"/>
-    <w:lsdException w:name="Colorful Shading Accent 1" w:uiPriority="71"/>
-    <w:lsdException w:name="Colorful List Accent 1" w:uiPriority="72"/>
-    <w:lsdException w:name="Colorful Grid Accent 1" w:uiPriority="73"/>
-    <w:lsdException w:name="Light Shading Accent 2" w:uiPriority="60"/>
-    <w:lsdException w:name="Light List Accent 2" w:uiPriority="61"/>
-    <w:lsdException w:name="Light Grid Accent 2" w:uiPriority="62"/>
-    <w:lsdException w:name="Medium Shading 1 Accent 2" w:uiPriority="63"/>
-    <w:lsdException w:name="Medium Shading 2 Accent 2" w:uiPriority="64"/>
-    <w:lsdException w:name="Medium List 1 Accent 2" w:uiPriority="65"/>
-    <w:lsdException w:name="Medium List 2 Accent 2" w:uiPriority="66"/>
-    <w:lsdException w:name="Medium Grid 1 Accent 2" w:uiPriority="67"/>
-    <w:lsdException w:name="Medium Grid 2 Accent 2" w:uiPriority="68"/>
-    <w:lsdException w:name="Medium Grid 3 Accent 2" w:uiPriority="69"/>
-    <w:lsdException w:name="Dark List Accent 2" w:uiPriority="70"/>
-    <w:lsdException w:name="Colorful Shading Accent 2" w:uiPriority="71"/>
-    <w:lsdException w:name="Colorful List Accent 2" w:uiPriority="72"/>
-    <w:lsdException w:name="Colorful Grid Accent 2" w:uiPriority="73"/>
-    <w:lsdException w:name="Light Shading Accent 3" w:uiPriority="60"/>
-    <w:lsdException w:name="Light List Accent 3" w:uiPriority="61"/>
-    <w:lsdException w:name="Light Grid Accent 3" w:uiPriority="62"/>
-    <w:lsdException w:name="Medium Shading 1 Accent 3" w:uiPriority="63"/>
-    <w:lsdException w:name="Medium Shading 2 Accent 3" w:uiPriority="64"/>
-    <w:lsdException w:name="Medium List 1 Accent 3" w:uiPriority="65"/>
-    <w:lsdException w:name="Medium List 2 Accent 3" w:uiPriority="66"/>
-    <w:lsdException w:name="Medium Grid 1 Accent 3" w:uiPriority="67"/>
-    <w:lsdException w:name="Medium Grid 2 Accent 3" w:uiPriority="68"/>
-    <w:lsdException w:name="Medium Grid 3 Accent 3" w:uiPriority="69"/>
-    <w:lsdException w:name="Dark List Accent 3" w:uiPriority="70"/>
-    <w:lsdException w:name="Colorful Shading Accent 3" w:uiPriority="71"/>
-    <w:lsdException w:name="Colorful List Accent 3" w:uiPriority="72"/>
-    <w:lsdException w:name="Colorful Grid Accent 3" w:uiPriority="73"/>
-    <w:lsdException w:name="Light Shading Accent 4" w:uiPriority="60"/>
-    <w:lsdException w:name="Light List Accent 4" w:uiPriority="61"/>
-    <w:lsdException w:name="Light Grid Accent 4" w:uiPriority="62"/>
-    <w:lsdException w:name="Medium Shading 1 Accent 4" w:uiPriority="63"/>
-    <w:lsdException w:name="Medium Shading 2 Accent 4" w:uiPriority="64"/>
-    <w:lsdException w:name="Medium List 1 Accent 4" w:uiPriority="65"/>
-    <w:lsdException w:name="Medium List 2 Accent 4" w:uiPriority="66"/>
-    <w:lsdException w:name="Medium Grid 1 Accent 4" w:uiPriority="67"/>
-    <w:lsdException w:name="Medium Grid 2 Accent 4" w:uiPriority="68"/>
-    <w:lsdException w:name="Medium Grid 3 Accent 4" w:uiPriority="69"/>
-    <w:lsdException w:name="Dark List Accent 4" w:uiPriority="70"/>
-    <w:lsdException w:name="Colorful Shading Accent 4" w:uiPriority="71"/>
-    <w:lsdException w:name="Colorful List Accent 4" w:uiPriority="72"/>
-    <w:lsdException w:name="Colorful Grid Accent 4" w:uiPriority="73"/>
-    <w:lsdException w:name="Light Shading Accent 5" w:uiPriority="60"/>
-    <w:lsdException w:name="Light List Accent 5" w:uiPriority="61"/>
-    <w:lsdException w:name="Light Grid Accent 5" w:uiPriority="62"/>
-    <w:lsdException w:name="Medium Shading 1 Accent 5" w:uiPriority="63"/>
-    <w:lsdException w:name="Medium Shading 2 Accent 5" w:uiPriority="64"/>
-    <w:lsdException w:name="Medium List 1 Accent 5" w:uiPriority="65"/>
-    <w:lsdException w:name="Medium List 2 Accent 5" w:uiPriority="66"/>
-    <w:lsdException w:name="Medium Grid 1 Accent 5" w:uiPriority="67"/>
-    <w:lsdException w:name="Medium Grid 2 Accent 5" w:uiPriority="68"/>
-    <w:lsdException w:name="Medium Grid 3 Accent 5" w:uiPriority="69"/>
-    <w:lsdException w:name="Dark List Accent 5" w:uiPriority="70"/>
-    <w:lsdException w:name="Colorful Shading Accent 5" w:uiPriority="71"/>
-    <w:lsdException w:name="Colorful List Accent 5" w:uiPriority="72"/>
-    <w:lsdException w:name="Colorful Grid Accent 5" w:uiPriority="73"/>
-    <w:lsdException w:name="Light Shading Accent 6" w:uiPriority="60"/>
-    <w:lsdException w:name="Light List Accent 6" w:uiPriority="61"/>
-    <w:lsdException w:name="Light Grid Accent 6" w:uiPriority="62"/>
-    <w:lsdException w:name="Medium Shading 1 Accent 6" w:uiPriority="63"/>
-    <w:lsdException w:name="Medium Shading 2 Accent 6" w:uiPriority="64"/>
-    <w:lsdException w:name="Medium List 1 Accent 6" w:uiPriority="65"/>
-    <w:lsdException w:name="Medium List 2 Accent 6" w:uiPriority="66"/>
-    <w:lsdException w:name="Medium Grid 1 Accent 6" w:uiPriority="67"/>
-    <w:lsdException w:name="Medium Grid 2 Accent 6" w:uiPriority="68"/>
-    <w:lsdException w:name="Medium Grid 3 Accent 6" w:uiPriority="69"/>
-    <w:lsdException w:name="Dark List Accent 6" w:uiPriority="70"/>
-    <w:lsdException w:name="Colorful Shading Accent 6" w:uiPriority="71"/>
-    <w:lsdException w:name="Colorful List Accent 6" w:uiPriority="72"/>
-    <w:lsdException w:name="Colorful Grid Accent 6" w:uiPriority="73"/>
-    <w:lsdException w:name="Subtle Emphasis" w:uiPriority="19" w:qFormat="1"/>
-    <w:lsdException w:name="Intense Emphasis" w:uiPriority="21" w:qFormat="1"/>
-    <w:lsdException w:name="Subtle Reference" w:uiPriority="31" w:qFormat="1"/>
-    <w:lsdException w:name="Intense Reference" w:uiPriority="32" w:qFormat="1"/>
-    <w:lsdException w:name="Book Title" w:uiPriority="33" w:qFormat="1"/>
-    <w:lsdException w:name="Bibliography" w:semiHidden="1" w:uiPriority="37" w:unhideWhenUsed="1"/>
-    <w:lsdException w:name="TOC Heading" w:semiHidden="1" w:uiPriority="39" w:unhideWhenUsed="1" w:qFormat="1"/>
-  </w:latentStyles>
-  <w:style w:type="paragraph" w:default="1" w:styleId="Normal">
-    <w:name w:val="Normal"/>
-    <w:qFormat/>
-    <w:rsid w:val="005D3DB7"/>
-    <w:rPr>
-      <w:rFonts w:ascii="Verdana" w:hAnsi="Verdana"/>
-      <w:szCs w:val="24"/>
-      <w:lang w:val="ca-ES" w:eastAsia="es-ES"/>
-    </w:rPr>
-  </w:style>
-  <w:style w:type="paragraph" w:styleId="Heading1">
-    <w:name w:val="heading 1"/>
-    <w:basedOn w:val="Normal"/>
-    <w:next w:val="Normal"/>
-    <w:link w:val="Heading1Char"/>
-    <w:qFormat/>
-    <w:rsid w:val="0030332B"/>
-    <w:pPr>
-      <w:keepNext/>
-      <w:spacing w:before="240" w:after="60"/>
-      <w:outlineLvl w:val="0"/>
-    </w:pPr>
-    <w:rPr>
-      <w:rFonts w:ascii="Calibri" w:eastAsia="ＭＳ ゴシック" w:hAnsi="Calibri"/>
-      <w:b/>
-      <w:bCs/>
-      <w:kern w:val="32"/>
-      <w:sz w:val="32"/>
-      <w:szCs w:val="32"/>
-    </w:rPr>
-  </w:style>
-  <w:style w:type="character" w:default="1" w:styleId="DefaultParagraphFont">
-    <w:name w:val="Default Paragraph Font"/>
-    <w:uiPriority w:val="1"/>
-    <w:unhideWhenUsed/>
-  </w:style>
-  <w:style w:type="table" w:default="1" w:styleId="TableNormal">
-    <w:name w:val="Normal Table"/>
-    <w:uiPriority w:val="99"/>
-    <w:semiHidden/>
-    <w:unhideWhenUsed/>
-    <w:tblPr>
-      <w:tblInd w:w="0" w:type="dxa"/>
-      <w:tblCellMar>
-        <w:top w:w="0" w:type="dxa"/>
-        <w:left w:w="108" w:type="dxa"/>
-        <w:bottom w:w="0" w:type="dxa"/>
-        <w:right w:w="108" w:type="dxa"/>
-      </w:tblCellMar>
-    </w:tblPr>
-  </w:style>
-  <w:style w:type="numbering" w:default="1" w:styleId="NoList">
-    <w:name w:val="No List"/>
-    <w:uiPriority w:val="99"/>
-    <w:semiHidden/>
-    <w:unhideWhenUsed/>
-  </w:style>
-  <w:style w:type="table" w:styleId="TableGrid">
-    <w:name w:val="Table Grid"/>
-    <w:basedOn w:val="TableNormal"/>
-    <w:rsid w:val="005D3DB7"/>
-    <w:rPr>
-      <w:rFonts w:ascii="Verdana" w:hAnsi="Verdana"/>
-    </w:rPr>
-    <w:tblPr>
-      <w:tblInd w:w="0" w:type="dxa"/>
-      <w:tblBorders>
-        <w:top w:val="single" w:sz="4" w:space="0" w:color="auto"/>
-        <w:left w:val="single" w:sz="4" w:space="0" w:color="auto"/>
-        <w:bottom w:val="single" w:sz="4" w:space="0" w:color="auto"/>
-        <w:right w:val="single" w:sz="4" w:space="0" w:color="auto"/>
-        <w:insideH w:val="single" w:sz="4" w:space="0" w:color="auto"/>
-        <w:insideV w:val="single" w:sz="4" w:space="0" w:color="auto"/>
-      </w:tblBorders>
-      <w:tblCellMar>
-        <w:top w:w="0" w:type="dxa"/>
-        <w:left w:w="108" w:type="dxa"/>
-        <w:bottom w:w="0" w:type="dxa"/>
-        <w:right w:w="108" w:type="dxa"/>
-      </w:tblCellMar>
-    </w:tblPr>
-  </w:style>
-  <w:style w:type="paragraph" w:customStyle="1" w:styleId="EstiloDerecha">
-    <w:name w:val="Estilo Derecha"/>
-    <w:basedOn w:val="Normal"/>
-    <w:rsid w:val="00AA1F35"/>
-    <w:rPr>
-      <w:b/>
-      <w:color w:val="DDDDDD"/>
-      <w:spacing w:val="20"/>
-      <w:szCs w:val="22"/>
-      <w:lang w:val="es-ES"/>
-    </w:rPr>
-  </w:style>
-  <w:style w:type="paragraph" w:styleId="Header">
-    <w:name w:val="header"/>
-    <w:basedOn w:val="Normal"/>
-    <w:rsid w:val="000E6FDF"/>
-    <w:pPr>
-      <w:tabs>
-        <w:tab w:val="center" w:pos="4252"/>
-        <w:tab w:val="right" w:pos="8504"/>
-      </w:tabs>
-      <w:jc w:val="right"/>
-    </w:pPr>
-    <w:rPr>
-      <w:color w:val="EAEAEA"/>
-      <w:spacing w:val="120"/>
-      <w:sz w:val="22"/>
-      <w:szCs w:val="22"/>
-    </w:rPr>
-  </w:style>
-  <w:style w:type="paragraph" w:styleId="Footer">
-    <w:name w:val="footer"/>
-    <w:basedOn w:val="Normal"/>
-    <w:rsid w:val="006B7F06"/>
-    <w:pPr>
-      <w:tabs>
-        <w:tab w:val="center" w:pos="4252"/>
-        <w:tab w:val="right" w:pos="8504"/>
-      </w:tabs>
-    </w:pPr>
-  </w:style>
-  <w:style w:type="character" w:customStyle="1" w:styleId="EstiloArial11pt">
-    <w:name w:val="Estilo Arial 11 pt"/>
-    <w:rsid w:val="00E4518D"/>
-    <w:rPr>
-      <w:rFonts w:ascii="Verdana" w:hAnsi="Verdana"/>
-      <w:color w:val="000000"/>
-      <w:spacing w:val="4"/>
-      <w:sz w:val="20"/>
-      <w:lang w:val="es-ES"/>
-    </w:rPr>
-  </w:style>
-  <w:style w:type="character" w:customStyle="1" w:styleId="EstiloEstiloArial11ptAzulplido">
-    <w:name w:val="Estilo Estilo Arial 11 pt + Azul pálido"/>
-    <w:rsid w:val="00AA1F35"/>
-    <w:rPr>
-      <w:rFonts w:ascii="Verdana" w:hAnsi="Verdana"/>
-      <w:color w:val="C0C0C0"/>
-      <w:spacing w:val="4"/>
-      <w:sz w:val="22"/>
-      <w:lang w:val="es-ES"/>
-    </w:rPr>
-  </w:style>
-  <w:style w:type="character" w:customStyle="1" w:styleId="EstiloEstiloArial11ptNegrita">
-    <w:name w:val="Estilo Estilo Arial 11 pt + Negrita"/>
-    <w:rsid w:val="00194ABC"/>
-    <w:rPr>
-      <w:rFonts w:ascii="Verdana" w:hAnsi="Verdana"/>
-      <w:b/>
-      <w:bCs/>
-      <w:color w:val="000000"/>
-      <w:spacing w:val="4"/>
-      <w:sz w:val="20"/>
-      <w:lang w:val="es-ES"/>
-    </w:rPr>
-  </w:style>
-  <w:style w:type="character" w:styleId="Hyperlink">
-    <w:name w:val="Hyperlink"/>
-    <w:rsid w:val="002165B5"/>
-    <w:rPr>
-      <w:color w:val="0000FF"/>
-      <w:u w:val="single"/>
-    </w:rPr>
-  </w:style>
-  <w:style w:type="character" w:customStyle="1" w:styleId="Heading1Char">
-    <w:name w:val="Heading 1 Char"/>
-    <w:link w:val="Heading1"/>
+  <w:style w:type="character" w:customStyle="1" w:styleId="Ttulo1Car">
+    <w:name w:val="Título 1 Car"/>
+    <w:link w:val="Ttulo1"/>
     <w:rsid w:val="0030332B"/>
     <w:rPr>
       <w:rFonts w:ascii="Calibri" w:eastAsia="ＭＳ ゴシック" w:hAnsi="Calibri" w:cs="Times New Roman"/>

</xml_diff>